<commit_message>
Liked list sono diventate list
</commit_message>
<xml_diff>
--- a/Specifiche Progetto/theknife.docx
+++ b/Specifiche Progetto/theknife.docx
@@ -24,16 +24,11 @@
     </w:p>
     <w:p>
       <w:r>
-        <w:t xml:space="preserve">• Informazioni sul luogo in cui si trova il ristorante, in </w:t>
-      </w:r>
-      <w:proofErr w:type="gramStart"/>
-      <w:r>
-        <w:t xml:space="preserve">particolare:  </w:t>
+        <w:t xml:space="preserve">• Informazioni sul luogo in cui si trova il ristorante, in particolare:  </w:t>
       </w:r>
       <w:r>
         <w:t>(</w:t>
       </w:r>
-      <w:proofErr w:type="gramEnd"/>
       <w:r>
         <w:t>Nazione • Città • Indirizzo • Latitudine Longitudine</w:t>
       </w:r>
@@ -68,17 +63,12 @@
     </w:p>
     <w:p>
       <w:proofErr w:type="spellStart"/>
-      <w:proofErr w:type="gramStart"/>
       <w:r>
         <w:t>aggiungiRecensione</w:t>
       </w:r>
       <w:proofErr w:type="spellEnd"/>
       <w:r>
-        <w:t>(</w:t>
-      </w:r>
-      <w:proofErr w:type="gramEnd"/>
-      <w:r>
-        <w:t>)</w:t>
+        <w:t>()</w:t>
       </w:r>
       <w:r>
         <w:t xml:space="preserve"> </w:t>
@@ -86,32 +76,22 @@
     </w:p>
     <w:p>
       <w:proofErr w:type="spellStart"/>
-      <w:proofErr w:type="gramStart"/>
       <w:r>
         <w:t>modificaRecensione</w:t>
       </w:r>
       <w:proofErr w:type="spellEnd"/>
       <w:r>
-        <w:t>(</w:t>
-      </w:r>
-      <w:proofErr w:type="gramEnd"/>
-      <w:r>
-        <w:t>)</w:t>
+        <w:t>()</w:t>
       </w:r>
     </w:p>
     <w:p>
       <w:proofErr w:type="spellStart"/>
-      <w:proofErr w:type="gramStart"/>
       <w:r>
         <w:t>eliminaRecensione</w:t>
       </w:r>
       <w:proofErr w:type="spellEnd"/>
       <w:r>
-        <w:t>(</w:t>
-      </w:r>
-      <w:proofErr w:type="gramEnd"/>
-      <w:r>
-        <w:t>)</w:t>
+        <w:t>()</w:t>
       </w:r>
     </w:p>
     <w:p/>
@@ -135,17 +115,12 @@
         <w:t xml:space="preserve">Visualizza i </w:t>
       </w:r>
       <w:proofErr w:type="spellStart"/>
-      <w:proofErr w:type="gramStart"/>
       <w:r>
         <w:t>ristorant</w:t>
       </w:r>
       <w:proofErr w:type="spellEnd"/>
       <w:r>
-        <w:t>(</w:t>
-      </w:r>
-      <w:proofErr w:type="gramEnd"/>
-      <w:r>
-        <w:t>luogo fascia oraria servizi e cerca)</w:t>
+        <w:t>(luogo fascia oraria servizi e cerca)</w:t>
       </w:r>
     </w:p>
     <w:p>
@@ -165,57 +140,37 @@
     </w:p>
     <w:p>
       <w:proofErr w:type="spellStart"/>
-      <w:proofErr w:type="gramStart"/>
       <w:r>
         <w:t>cercaRistorante</w:t>
       </w:r>
       <w:proofErr w:type="spellEnd"/>
       <w:r>
-        <w:t>(</w:t>
-      </w:r>
-      <w:proofErr w:type="gramEnd"/>
-      <w:r>
-        <w:t>)</w:t>
+        <w:t>()</w:t>
       </w:r>
     </w:p>
     <w:p>
       <w:proofErr w:type="spellStart"/>
-      <w:proofErr w:type="gramStart"/>
       <w:r>
         <w:t>visualizzaRistorante</w:t>
       </w:r>
       <w:proofErr w:type="spellEnd"/>
       <w:r>
-        <w:t>(</w:t>
-      </w:r>
-      <w:proofErr w:type="gramEnd"/>
-      <w:r>
-        <w:t>)</w:t>
+        <w:t>()</w:t>
       </w:r>
     </w:p>
     <w:p>
       <w:proofErr w:type="spellStart"/>
-      <w:proofErr w:type="gramStart"/>
       <w:r>
         <w:t>visualizzaRecensioni</w:t>
       </w:r>
       <w:proofErr w:type="spellEnd"/>
       <w:r>
-        <w:t>(</w:t>
-      </w:r>
-      <w:proofErr w:type="gramEnd"/>
-      <w:r>
-        <w:t>)</w:t>
-      </w:r>
-    </w:p>
-    <w:p>
-      <w:proofErr w:type="gramStart"/>
-      <w:r>
-        <w:t>registrazione(</w:t>
-      </w:r>
-      <w:proofErr w:type="gramEnd"/>
-      <w:r>
-        <w:t>)</w:t>
+        <w:t>()</w:t>
+      </w:r>
+    </w:p>
+    <w:p>
+      <w:r>
+        <w:t>registrazione()</w:t>
       </w:r>
     </w:p>
     <w:p/>
@@ -226,251 +181,185 @@
           <w:szCs w:val="48"/>
         </w:rPr>
       </w:pPr>
-      <w:proofErr w:type="gramStart"/>
       <w:r>
         <w:rPr>
           <w:sz w:val="48"/>
           <w:szCs w:val="48"/>
         </w:rPr>
-        <w:t>Cliente(</w:t>
-      </w:r>
-      <w:proofErr w:type="gramEnd"/>
-      <w:r>
+        <w:t>Cliente</w:t>
+      </w:r>
+    </w:p>
+    <w:p>
+      <w:r>
+        <w:t xml:space="preserve">Campi: </w:t>
+      </w:r>
+      <w:r>
+        <w:t>• Nome • Cognome • Username • Password (cifrata) • Data di nascita (facoltativa) • Luogo del domicilio</w:t>
+      </w:r>
+      <w:r>
+        <w:t xml:space="preserve"> – lista di ristoranti preferiti -gestione recensioni(</w:t>
+      </w:r>
+      <w:proofErr w:type="spellStart"/>
+      <w:r>
+        <w:t>ins</w:t>
+      </w:r>
+      <w:proofErr w:type="spellEnd"/>
+      <w:r>
+        <w:t xml:space="preserve">, </w:t>
+      </w:r>
+      <w:proofErr w:type="spellStart"/>
+      <w:r>
+        <w:t>elim</w:t>
+      </w:r>
+      <w:proofErr w:type="spellEnd"/>
+      <w:r>
+        <w:t>, mod, da 1 a 5 stelle)</w:t>
+      </w:r>
+      <w:r>
+        <w:t xml:space="preserve"> lista di recensioni</w:t>
+      </w:r>
+    </w:p>
+    <w:p>
+      <w:proofErr w:type="spellStart"/>
+      <w:r>
+        <w:t>aggiungiPreferito</w:t>
+      </w:r>
+      <w:proofErr w:type="spellEnd"/>
+      <w:r>
+        <w:t>()</w:t>
+      </w:r>
+    </w:p>
+    <w:p>
+      <w:proofErr w:type="spellStart"/>
+      <w:r>
+        <w:t>rimuoviPreferito</w:t>
+      </w:r>
+      <w:proofErr w:type="spellEnd"/>
+      <w:r>
+        <w:t>()</w:t>
+      </w:r>
+      <w:r>
+        <w:t xml:space="preserve"> </w:t>
+      </w:r>
+    </w:p>
+    <w:p>
+      <w:proofErr w:type="spellStart"/>
+      <w:r>
+        <w:t>visualizzaPreferiti</w:t>
+      </w:r>
+      <w:proofErr w:type="spellEnd"/>
+      <w:r>
+        <w:t>()</w:t>
+      </w:r>
+    </w:p>
+    <w:p/>
+    <w:p>
+      <w:pPr>
+        <w:rPr>
+          <w:sz w:val="44"/>
+          <w:szCs w:val="44"/>
+        </w:rPr>
+      </w:pPr>
+      <w:r>
+        <w:rPr>
+          <w:sz w:val="44"/>
+          <w:szCs w:val="44"/>
+        </w:rPr>
+        <w:lastRenderedPageBreak/>
+        <w:t>Ristoratori(eredita da Cliente)</w:t>
+      </w:r>
+    </w:p>
+    <w:p>
+      <w:r>
+        <w:t xml:space="preserve">Inserire un ristorante </w:t>
+      </w:r>
+      <w:r>
+        <w:t xml:space="preserve">– lista di ristoranti – visualizzare la lista di ristoranti -visualizzare le recensioni -rispondere alle recensioni -valutazione singolo ristorante -valutazione complessiva del ristoratore (media dei ristoranti) -numero recensioni singolo ristorante -numero recensioni del ristoratore (somma dei ristoranti) </w:t>
+      </w:r>
+    </w:p>
+    <w:p>
+      <w:proofErr w:type="spellStart"/>
+      <w:r>
+        <w:t>aggiungiRistorante</w:t>
+      </w:r>
+      <w:proofErr w:type="spellEnd"/>
+      <w:r>
+        <w:t>()</w:t>
+      </w:r>
+      <w:r>
+        <w:t xml:space="preserve"> </w:t>
+      </w:r>
+      <w:proofErr w:type="spellStart"/>
+      <w:r>
+        <w:t>visualizzaRiepilogo</w:t>
+      </w:r>
+      <w:proofErr w:type="spellEnd"/>
+      <w:r>
+        <w:t>()(con media delle stelle e numero delle recensioni)</w:t>
+      </w:r>
+      <w:r>
+        <w:t xml:space="preserve"> locale</w:t>
+      </w:r>
+    </w:p>
+    <w:p>
+      <w:proofErr w:type="spellStart"/>
+      <w:r>
+        <w:t>visualizzaRecensioni</w:t>
+      </w:r>
+      <w:proofErr w:type="spellEnd"/>
+      <w:r>
+        <w:t>()</w:t>
+      </w:r>
+      <w:r>
+        <w:t xml:space="preserve"> </w:t>
+      </w:r>
+      <w:r>
+        <w:t>con il dettaglio delle stelle associate ad ognuna</w:t>
+      </w:r>
+    </w:p>
+    <w:p>
+      <w:proofErr w:type="spellStart"/>
+      <w:r>
+        <w:t>rispostaRecensioni</w:t>
+      </w:r>
+      <w:proofErr w:type="spellEnd"/>
+      <w:r>
+        <w:t>()</w:t>
+      </w:r>
+    </w:p>
+    <w:p>
+      <w:pPr>
         <w:rPr>
           <w:sz w:val="48"/>
           <w:szCs w:val="48"/>
         </w:rPr>
-        <w:t>eredita da utente non reg.)</w:t>
-      </w:r>
-    </w:p>
-    <w:p>
-      <w:r>
-        <w:t xml:space="preserve">Campi: </w:t>
-      </w:r>
-      <w:r>
-        <w:t>• Nome • Cognome • Username • Password (cifrata) • Data di nascita (facoltativa) • Luogo del domicilio</w:t>
-      </w:r>
-      <w:r>
-        <w:t xml:space="preserve"> – lista di ristoranti preferiti -gestione </w:t>
-      </w:r>
-      <w:proofErr w:type="gramStart"/>
-      <w:r>
-        <w:t>recensioni(</w:t>
-      </w:r>
-      <w:proofErr w:type="spellStart"/>
-      <w:proofErr w:type="gramEnd"/>
-      <w:r>
-        <w:t>ins</w:t>
-      </w:r>
-      <w:proofErr w:type="spellEnd"/>
-      <w:r>
-        <w:t xml:space="preserve">, </w:t>
-      </w:r>
-      <w:proofErr w:type="spellStart"/>
-      <w:r>
-        <w:t>elim</w:t>
-      </w:r>
-      <w:proofErr w:type="spellEnd"/>
-      <w:r>
-        <w:t>, mod, da 1 a 5 stelle)</w:t>
-      </w:r>
-      <w:r>
-        <w:t xml:space="preserve"> lista di recensioni</w:t>
-      </w:r>
-    </w:p>
-    <w:p>
-      <w:proofErr w:type="spellStart"/>
-      <w:proofErr w:type="gramStart"/>
-      <w:r>
-        <w:t>aggiungiPreferito</w:t>
-      </w:r>
-      <w:proofErr w:type="spellEnd"/>
-      <w:r>
-        <w:t>(</w:t>
-      </w:r>
-      <w:proofErr w:type="gramEnd"/>
-      <w:r>
-        <w:t>)</w:t>
-      </w:r>
-      <w:r>
-        <w:t xml:space="preserve"> </w:t>
-      </w:r>
-      <w:proofErr w:type="spellStart"/>
-      <w:proofErr w:type="gramStart"/>
-      <w:r>
-        <w:t>rimuoviPreferito</w:t>
-      </w:r>
-      <w:proofErr w:type="spellEnd"/>
-      <w:r>
-        <w:t>(</w:t>
-      </w:r>
-      <w:proofErr w:type="gramEnd"/>
-      <w:r>
-        <w:t>)</w:t>
-      </w:r>
-      <w:r>
-        <w:t xml:space="preserve"> </w:t>
-      </w:r>
-      <w:proofErr w:type="spellStart"/>
-      <w:proofErr w:type="gramStart"/>
-      <w:r>
-        <w:t>visualizzaPreferiti</w:t>
-      </w:r>
-      <w:proofErr w:type="spellEnd"/>
-      <w:r>
-        <w:t>(</w:t>
-      </w:r>
-      <w:proofErr w:type="gramEnd"/>
-      <w:r>
-        <w:t>)</w:t>
-      </w:r>
-    </w:p>
-    <w:p/>
-    <w:p>
-      <w:pPr>
-        <w:rPr>
-          <w:sz w:val="44"/>
-          <w:szCs w:val="44"/>
-        </w:rPr>
       </w:pPr>
-      <w:proofErr w:type="gramStart"/>
-      <w:r>
-        <w:rPr>
-          <w:sz w:val="44"/>
-          <w:szCs w:val="44"/>
-        </w:rPr>
-        <w:t>Ristoratori(</w:t>
-      </w:r>
-      <w:proofErr w:type="gramEnd"/>
-      <w:r>
-        <w:rPr>
-          <w:sz w:val="44"/>
-          <w:szCs w:val="44"/>
-        </w:rPr>
-        <w:t>eredita da Cliente)</w:t>
-      </w:r>
-    </w:p>
-    <w:p>
-      <w:r>
-        <w:lastRenderedPageBreak/>
-        <w:t xml:space="preserve">Inserire un ristorante </w:t>
-      </w:r>
-      <w:r>
-        <w:t xml:space="preserve">– lista di ristoranti – visualizzare la lista di ristoranti -visualizzare le recensioni -rispondere alle recensioni -valutazione singolo ristorante -valutazione complessiva del ristoratore (media dei ristoranti) -numero recensioni singolo ristorante -numero recensioni del ristoratore (somma dei ristoranti) </w:t>
-      </w:r>
-    </w:p>
-    <w:p>
-      <w:proofErr w:type="spellStart"/>
-      <w:proofErr w:type="gramStart"/>
-      <w:r>
-        <w:t>aggiungiRistorante</w:t>
-      </w:r>
-      <w:proofErr w:type="spellEnd"/>
-      <w:r>
-        <w:t>(</w:t>
-      </w:r>
-      <w:proofErr w:type="gramEnd"/>
-      <w:r>
-        <w:t>)</w:t>
-      </w:r>
-      <w:r>
-        <w:t xml:space="preserve"> </w:t>
-      </w:r>
-      <w:proofErr w:type="spellStart"/>
-      <w:proofErr w:type="gramStart"/>
-      <w:r>
-        <w:t>visualizzaRiepilogo</w:t>
-      </w:r>
-      <w:proofErr w:type="spellEnd"/>
-      <w:r>
-        <w:t>()(</w:t>
-      </w:r>
-      <w:proofErr w:type="gramEnd"/>
-      <w:r>
-        <w:t>con media delle stelle e numero delle recensioni)</w:t>
-      </w:r>
-      <w:r>
-        <w:t xml:space="preserve"> locale</w:t>
-      </w:r>
-    </w:p>
-    <w:p>
-      <w:proofErr w:type="spellStart"/>
-      <w:proofErr w:type="gramStart"/>
-      <w:r>
-        <w:t>visualizzaRecensioni</w:t>
-      </w:r>
-      <w:proofErr w:type="spellEnd"/>
-      <w:r>
-        <w:t>(</w:t>
-      </w:r>
-      <w:proofErr w:type="gramEnd"/>
-      <w:r>
-        <w:t>)</w:t>
-      </w:r>
-      <w:r>
-        <w:t xml:space="preserve"> </w:t>
-      </w:r>
-      <w:r>
-        <w:t>con il dettaglio delle stelle associate ad ognuna</w:t>
-      </w:r>
-    </w:p>
-    <w:p>
-      <w:proofErr w:type="spellStart"/>
-      <w:proofErr w:type="gramStart"/>
-      <w:r>
-        <w:t>rispostaRecensioni</w:t>
-      </w:r>
-      <w:proofErr w:type="spellEnd"/>
-      <w:r>
-        <w:t>(</w:t>
-      </w:r>
-      <w:proofErr w:type="gramEnd"/>
-      <w:r>
-        <w:t>)</w:t>
-      </w:r>
-    </w:p>
-    <w:p>
-      <w:pPr>
+      <w:r>
         <w:rPr>
           <w:sz w:val="48"/>
           <w:szCs w:val="48"/>
         </w:rPr>
-      </w:pPr>
-      <w:r>
+        <w:t>Messaggio</w:t>
+      </w:r>
+    </w:p>
+    <w:p>
+      <w:r>
+        <w:t>Stringa di testo -data ora</w:t>
+      </w:r>
+    </w:p>
+    <w:p>
+      <w:pPr>
         <w:rPr>
           <w:sz w:val="48"/>
           <w:szCs w:val="48"/>
         </w:rPr>
-        <w:t>Messaggio</w:t>
-      </w:r>
-    </w:p>
-    <w:p>
-      <w:r>
-        <w:t>Stringa di testo -data ora</w:t>
-      </w:r>
-    </w:p>
-    <w:p>
-      <w:pPr>
+      </w:pPr>
+      <w:r>
         <w:rPr>
           <w:sz w:val="48"/>
           <w:szCs w:val="48"/>
         </w:rPr>
-      </w:pPr>
-      <w:proofErr w:type="gramStart"/>
-      <w:r>
-        <w:rPr>
-          <w:sz w:val="48"/>
-          <w:szCs w:val="48"/>
-        </w:rPr>
-        <w:t>Recensione(</w:t>
-      </w:r>
-      <w:proofErr w:type="gramEnd"/>
-      <w:r>
-        <w:rPr>
-          <w:sz w:val="48"/>
-          <w:szCs w:val="48"/>
-        </w:rPr>
-        <w:t>eredita messaggio)</w:t>
+        <w:t>Recensione(eredita messaggio)</w:t>
       </w:r>
     </w:p>
     <w:p>
@@ -478,15 +367,7 @@
         <w:t>-stelle</w:t>
       </w:r>
       <w:r>
-        <w:t xml:space="preserve"> -</w:t>
-      </w:r>
-      <w:proofErr w:type="gramStart"/>
-      <w:r>
-        <w:t>Risposta(</w:t>
-      </w:r>
-      <w:proofErr w:type="gramEnd"/>
-      <w:r>
-        <w:t>tipo messaggio)</w:t>
+        <w:t xml:space="preserve"> -Risposta(tipo messaggio)</w:t>
       </w:r>
     </w:p>
     <w:p>
@@ -601,6 +482,7 @@
     </w:p>
     <w:p>
       <w:r>
+        <w:lastRenderedPageBreak/>
         <w:t xml:space="preserve">scelte architetturali </w:t>
       </w:r>
     </w:p>
@@ -611,165 +493,202 @@
     </w:p>
     <w:p>
       <w:r>
+        <w:t xml:space="preserve">scelte algoritmiche </w:t>
+      </w:r>
+    </w:p>
+    <w:p>
+      <w:proofErr w:type="spellStart"/>
+      <w:r>
+        <w:t>javadoc</w:t>
+      </w:r>
+      <w:proofErr w:type="spellEnd"/>
+      <w:r>
+        <w:t xml:space="preserve"> è parte </w:t>
+      </w:r>
+      <w:r>
+        <w:t xml:space="preserve">del manuale </w:t>
+      </w:r>
+    </w:p>
+    <w:p>
+      <w:r>
+        <w:t xml:space="preserve">come sono fatti i file i cui sono memorizzati i dati </w:t>
+      </w:r>
+      <w:r>
+        <w:t xml:space="preserve"> (design pattern?)</w:t>
+      </w:r>
+    </w:p>
+    <w:p>
+      <w:r>
+        <w:t xml:space="preserve">possibili estensioni dell’applicazione (es con certi tipi di dati abbiamo problemi </w:t>
+      </w:r>
+      <w:r>
+        <w:t>quindi una possibile aggiunta sarebbe …</w:t>
+      </w:r>
+      <w:r>
+        <w:t>)</w:t>
+      </w:r>
+    </w:p>
+    <w:p/>
+    <w:p/>
+    <w:p/>
+    <w:p>
+      <w:r>
+        <w:t xml:space="preserve">Design manuale </w:t>
+      </w:r>
+    </w:p>
+    <w:p>
+      <w:r>
+        <w:t>frontespizio titolo autori data versione documento</w:t>
+      </w:r>
+    </w:p>
+    <w:p>
+      <w:r>
+        <w:t>report tecnico della soluzione sviluppata (scelte di architettura)</w:t>
+      </w:r>
+    </w:p>
+    <w:p>
+      <w:r>
+        <w:t>limiti della soluzione sviluppata</w:t>
+      </w:r>
+    </w:p>
+    <w:p/>
+    <w:p>
+      <w:r>
+        <w:t>sitografia/bibliografia</w:t>
+      </w:r>
+    </w:p>
+    <w:p/>
+    <w:p>
+      <w:r>
+        <w:t>JAVADOC</w:t>
+      </w:r>
+    </w:p>
+    <w:p>
+      <w:r>
+        <w:t>/** commento collegato alla classe o altro */</w:t>
+      </w:r>
+    </w:p>
+    <w:p>
+      <w:r>
+        <w:t xml:space="preserve">Vengono generate delle pagine HTML che descrivono le pagine della soluzione </w:t>
+      </w:r>
+    </w:p>
+    <w:p>
+      <w:r>
+        <w:t>Esempio</w:t>
+      </w:r>
+    </w:p>
+    <w:p>
+      <w:r>
+        <w:t>/**</w:t>
+      </w:r>
+    </w:p>
+    <w:p>
+      <w:r>
+        <w:t xml:space="preserve">* questo </w:t>
+      </w:r>
+      <w:proofErr w:type="spellStart"/>
+      <w:r>
+        <w:t>fjjdiij</w:t>
+      </w:r>
+      <w:proofErr w:type="spellEnd"/>
+      <w:r>
+        <w:t xml:space="preserve"> un commento </w:t>
+      </w:r>
+    </w:p>
+    <w:p>
+      <w:r>
+        <w:t>*</w:t>
+      </w:r>
+      <w:r>
+        <w:t xml:space="preserve"> &lt;strong&gt;sono&lt;/strong&gt;</w:t>
+      </w:r>
+    </w:p>
+    <w:p>
+      <w:r>
+        <w:t>*/</w:t>
+      </w:r>
+      <w:r>
+        <w:t xml:space="preserve"> </w:t>
+      </w:r>
+    </w:p>
+    <w:p/>
+    <w:p>
+      <w:r>
+        <w:t xml:space="preserve">Tag @name </w:t>
+      </w:r>
+      <w:proofErr w:type="spellStart"/>
+      <w:r>
+        <w:t>comment</w:t>
+      </w:r>
+      <w:proofErr w:type="spellEnd"/>
+    </w:p>
+    <w:p>
+      <w:r>
+        <w:t xml:space="preserve">Ogni tag devono essere su una nuova riga </w:t>
+      </w:r>
+    </w:p>
+    <w:p/>
+    <w:p>
+      <w:r>
+        <w:t xml:space="preserve">Prima della definizione del metodo ci sarà il blocco di commento atto a spiegarne il funzionamento </w:t>
+      </w:r>
+    </w:p>
+    <w:p/>
+    <w:p>
+      <w:pPr>
+        <w:rPr>
+          <w:lang w:val="en-US"/>
+        </w:rPr>
+      </w:pPr>
+      <w:r>
+        <w:rPr>
+          <w:lang w:val="en-US"/>
+        </w:rPr>
+        <w:t>/**</w:t>
+      </w:r>
+    </w:p>
+    <w:p>
+      <w:pPr>
+        <w:rPr>
+          <w:lang w:val="en-US"/>
+        </w:rPr>
+      </w:pPr>
+      <w:r>
+        <w:rPr>
+          <w:lang w:val="en-US"/>
+        </w:rPr>
         <w:lastRenderedPageBreak/>
-        <w:t xml:space="preserve">scelte algoritmiche </w:t>
-      </w:r>
-    </w:p>
-    <w:p>
+        <w:t>*</w:t>
+      </w:r>
+      <w:r>
+        <w:rPr>
+          <w:lang w:val="en-US"/>
+        </w:rPr>
+        <w:t xml:space="preserve">@author </w:t>
+      </w:r>
       <w:proofErr w:type="spellStart"/>
       <w:r>
-        <w:t>javadoc</w:t>
+        <w:rPr>
+          <w:lang w:val="en-US"/>
+        </w:rPr>
+        <w:t>niggabos</w:t>
       </w:r>
       <w:proofErr w:type="spellEnd"/>
-      <w:r>
-        <w:t xml:space="preserve"> è parte </w:t>
-      </w:r>
-      <w:r>
-        <w:t xml:space="preserve">del manuale </w:t>
-      </w:r>
-    </w:p>
-    <w:p>
-      <w:r>
-        <w:t xml:space="preserve">come sono fatti i file i cui sono memorizzati i </w:t>
-      </w:r>
-      <w:proofErr w:type="gramStart"/>
-      <w:r>
-        <w:t xml:space="preserve">dati </w:t>
-      </w:r>
-      <w:r>
-        <w:t xml:space="preserve"> (</w:t>
-      </w:r>
-      <w:proofErr w:type="gramEnd"/>
-      <w:r>
-        <w:t>design pattern?)</w:t>
-      </w:r>
-    </w:p>
-    <w:p>
-      <w:r>
-        <w:t xml:space="preserve">possibili estensioni dell’applicazione (es con certi tipi di dati abbiamo problemi </w:t>
-      </w:r>
-      <w:r>
-        <w:t>quindi una possibile aggiunta sarebbe …</w:t>
-      </w:r>
-      <w:r>
-        <w:t>)</w:t>
-      </w:r>
-    </w:p>
-    <w:p/>
-    <w:p/>
-    <w:p/>
-    <w:p>
-      <w:r>
-        <w:t xml:space="preserve">Design manuale </w:t>
-      </w:r>
-    </w:p>
-    <w:p>
-      <w:r>
-        <w:t>frontespizio titolo autori data versione documento</w:t>
-      </w:r>
-    </w:p>
-    <w:p>
-      <w:r>
-        <w:t>report tecnico della soluzione sviluppata (scelte di architettura)</w:t>
-      </w:r>
-    </w:p>
-    <w:p>
-      <w:r>
-        <w:t>limiti della soluzione sviluppata</w:t>
-      </w:r>
-    </w:p>
-    <w:p/>
-    <w:p>
-      <w:r>
-        <w:t>sitografia/bibliografia</w:t>
-      </w:r>
-    </w:p>
-    <w:p/>
-    <w:p>
-      <w:r>
-        <w:t>JAVADOC</w:t>
-      </w:r>
-    </w:p>
-    <w:p>
-      <w:r>
-        <w:t>/** commento collegato alla classe o altro */</w:t>
-      </w:r>
-    </w:p>
-    <w:p>
-      <w:r>
-        <w:t xml:space="preserve">Vengono generate delle pagine HTML che descrivono le pagine della soluzione </w:t>
-      </w:r>
-    </w:p>
-    <w:p>
-      <w:r>
-        <w:t>Esempio</w:t>
-      </w:r>
-    </w:p>
-    <w:p>
-      <w:r>
-        <w:t>/**</w:t>
-      </w:r>
-    </w:p>
-    <w:p>
-      <w:r>
-        <w:t xml:space="preserve">* questo </w:t>
-      </w:r>
-      <w:proofErr w:type="spellStart"/>
-      <w:r>
-        <w:t>fjjdiij</w:t>
-      </w:r>
-      <w:proofErr w:type="spellEnd"/>
-      <w:r>
-        <w:t xml:space="preserve"> un commento </w:t>
-      </w:r>
-    </w:p>
-    <w:p>
-      <w:r>
+    </w:p>
+    <w:p>
+      <w:pPr>
+        <w:rPr>
+          <w:lang w:val="en-US"/>
+        </w:rPr>
+      </w:pPr>
+      <w:r>
+        <w:rPr>
+          <w:lang w:val="en-US"/>
+        </w:rPr>
         <w:t>*</w:t>
       </w:r>
-      <w:r>
-        <w:t xml:space="preserve"> &lt;strong&gt;sono&lt;/strong&gt;</w:t>
-      </w:r>
-    </w:p>
-    <w:p>
-      <w:r>
-        <w:t>*/</w:t>
-      </w:r>
-      <w:r>
-        <w:t xml:space="preserve"> </w:t>
-      </w:r>
-    </w:p>
-    <w:p/>
-    <w:p>
-      <w:r>
-        <w:t xml:space="preserve">Tag @name </w:t>
-      </w:r>
-      <w:proofErr w:type="spellStart"/>
-      <w:r>
-        <w:t>comment</w:t>
-      </w:r>
-      <w:proofErr w:type="spellEnd"/>
-    </w:p>
-    <w:p>
-      <w:r>
-        <w:t xml:space="preserve">Ogni tag </w:t>
-      </w:r>
-      <w:proofErr w:type="gramStart"/>
-      <w:r>
-        <w:t>devono essere</w:t>
-      </w:r>
-      <w:proofErr w:type="gramEnd"/>
-      <w:r>
-        <w:t xml:space="preserve"> su una nuova riga </w:t>
-      </w:r>
-    </w:p>
-    <w:p/>
-    <w:p>
-      <w:r>
-        <w:t xml:space="preserve">Prima della definizione del metodo ci sarà il blocco di commento atto a spiegarne il funzionamento </w:t>
-      </w:r>
-    </w:p>
-    <w:p/>
+    </w:p>
     <w:p>
       <w:pPr>
         <w:rPr>
@@ -780,60 +699,6 @@
         <w:rPr>
           <w:lang w:val="en-US"/>
         </w:rPr>
-        <w:t>/**</w:t>
-      </w:r>
-    </w:p>
-    <w:p>
-      <w:pPr>
-        <w:rPr>
-          <w:lang w:val="en-US"/>
-        </w:rPr>
-      </w:pPr>
-      <w:r>
-        <w:rPr>
-          <w:lang w:val="en-US"/>
-        </w:rPr>
-        <w:t>*</w:t>
-      </w:r>
-      <w:r>
-        <w:rPr>
-          <w:lang w:val="en-US"/>
-        </w:rPr>
-        <w:t xml:space="preserve">@author </w:t>
-      </w:r>
-      <w:proofErr w:type="spellStart"/>
-      <w:r>
-        <w:rPr>
-          <w:lang w:val="en-US"/>
-        </w:rPr>
-        <w:t>niggabos</w:t>
-      </w:r>
-      <w:proofErr w:type="spellEnd"/>
-    </w:p>
-    <w:p>
-      <w:pPr>
-        <w:rPr>
-          <w:lang w:val="en-US"/>
-        </w:rPr>
-      </w:pPr>
-      <w:r>
-        <w:rPr>
-          <w:lang w:val="en-US"/>
-        </w:rPr>
-        <w:t>*</w:t>
-      </w:r>
-    </w:p>
-    <w:p>
-      <w:pPr>
-        <w:rPr>
-          <w:lang w:val="en-US"/>
-        </w:rPr>
-      </w:pPr>
-      <w:r>
-        <w:rPr>
-          <w:lang w:val="en-US"/>
-        </w:rPr>
-        <w:lastRenderedPageBreak/>
         <w:t>*/</w:t>
       </w:r>
     </w:p>
@@ -955,6 +820,12 @@
     <w:p>
       <w:r>
         <w:t>^ esempio di layout possibile</w:t>
+      </w:r>
+    </w:p>
+    <w:p>
+      <w:r>
+        <w:lastRenderedPageBreak/>
+        <w:t>La recensione oltre ad avere tutti i suoi dati ha due ID uno del ristorante a cui è stata fatta la recensione e uno del cliente che ha fatto la recensione</w:t>
       </w:r>
     </w:p>
     <w:p/>

</xml_diff>

<commit_message>
Aggiunte specifiche file word
</commit_message>
<xml_diff>
--- a/Specifiche Progetto/theknife.docx
+++ b/Specifiche Progetto/theknife.docx
@@ -3,190 +3,293 @@
 <w:document xmlns:wpc="http://schemas.microsoft.com/office/word/2010/wordprocessingCanvas" xmlns:cx="http://schemas.microsoft.com/office/drawing/2014/chartex" xmlns:cx1="http://schemas.microsoft.com/office/drawing/2015/9/8/chartex" xmlns:cx2="http://schemas.microsoft.com/office/drawing/2015/10/21/chartex" xmlns:cx3="http://schemas.microsoft.com/office/drawing/2016/5/9/chartex" xmlns:cx4="http://schemas.microsoft.com/office/drawing/2016/5/10/chartex" xmlns:cx5="http://schemas.microsoft.com/office/drawing/2016/5/11/chartex" xmlns:cx6="http://schemas.microsoft.com/office/drawing/2016/5/12/chartex" xmlns:cx7="http://schemas.microsoft.com/office/drawing/2016/5/13/chartex" xmlns:cx8="http://schemas.microsoft.com/office/drawing/2016/5/14/chartex" xmlns:mc="http://schemas.openxmlformats.org/markup-compatibility/2006" xmlns:aink="http://schemas.microsoft.com/office/drawing/2016/ink" xmlns:am3d="http://schemas.microsoft.com/office/drawing/2017/model3d" xmlns:o="urn:schemas-microsoft-com:office:office" xmlns:oel="http://schemas.microsoft.com/office/2019/extlst" xmlns:r="http://schemas.openxmlformats.org/officeDocument/2006/relationships" xmlns:m="http://schemas.openxmlformats.org/officeDocument/2006/math" xmlns:v="urn:schemas-microsoft-com:vml" xmlns:wp14="http://schemas.microsoft.com/office/word/2010/wordprocessingDrawing" xmlns:wp="http://schemas.openxmlformats.org/drawingml/2006/wordprocessingDrawing" xmlns:w10="urn:schemas-microsoft-com:office:word" xmlns:w="http://schemas.openxmlformats.org/wordprocessingml/2006/main" xmlns:w14="http://schemas.microsoft.com/office/word/2010/wordml" xmlns:w15="http://schemas.microsoft.com/office/word/2012/wordml" xmlns:w16cex="http://schemas.microsoft.com/office/word/2018/wordml/cex" xmlns:w16cid="http://schemas.microsoft.com/office/word/2016/wordml/cid" xmlns:w16="http://schemas.microsoft.com/office/word/2018/wordml" xmlns:w16du="http://schemas.microsoft.com/office/word/2023/wordml/word16du" xmlns:w16sdtdh="http://schemas.microsoft.com/office/word/2020/wordml/sdtdatahash" xmlns:w16sdtfl="http://schemas.microsoft.com/office/word/2024/wordml/sdtformatlock" xmlns:w16se="http://schemas.microsoft.com/office/word/2015/wordml/symex" xmlns:wpg="http://schemas.microsoft.com/office/word/2010/wordprocessingGroup" xmlns:wpi="http://schemas.microsoft.com/office/word/2010/wordprocessingInk" xmlns:wne="http://schemas.microsoft.com/office/word/2006/wordml" xmlns:wps="http://schemas.microsoft.com/office/word/2010/wordprocessingShape" mc:Ignorable="w14 w15 w16se w16cid w16 w16cex w16sdtdh w16sdtfl w16du wp14">
   <w:body>
     <w:p>
+      <w:r>
+        <w:t xml:space="preserve">Tre pagine, una per il guest e la ricerca dei ristoranti, una area personale divisa in utente registrato e guest, una per le specifiche del ristorante(recensioni, prenotazioni </w:t>
+      </w:r>
+      <w:proofErr w:type="spellStart"/>
+      <w:r>
+        <w:t>ecc</w:t>
+      </w:r>
+      <w:proofErr w:type="spellEnd"/>
+      <w:r>
+        <w:t>…)</w:t>
+      </w:r>
+    </w:p>
+    <w:p>
       <w:pPr>
         <w:rPr>
           <w:sz w:val="48"/>
           <w:szCs w:val="48"/>
         </w:rPr>
       </w:pPr>
-      <w:r>
+    </w:p>
+    <w:p>
+      <w:pPr>
         <w:rPr>
           <w:sz w:val="48"/>
           <w:szCs w:val="48"/>
         </w:rPr>
-        <w:t>Ristorante</w:t>
-      </w:r>
-    </w:p>
-    <w:p>
-      <w:r>
-        <w:t xml:space="preserve">Nome del ristorante </w:t>
-      </w:r>
-    </w:p>
-    <w:p>
-      <w:r>
-        <w:t xml:space="preserve">• Informazioni sul luogo in cui si trova il ristorante, in particolare:  </w:t>
-      </w:r>
-      <w:r>
-        <w:t>(</w:t>
-      </w:r>
-      <w:r>
-        <w:t>Nazione • Città • Indirizzo • Latitudine Longitudine</w:t>
-      </w:r>
-      <w:r>
-        <w:t>)</w:t>
-      </w:r>
-    </w:p>
-    <w:p>
-      <w:r>
-        <w:t xml:space="preserve">• Fascia di prezzo (prezzo medio in euro) </w:t>
-      </w:r>
-    </w:p>
-    <w:p>
-      <w:r>
-        <w:t xml:space="preserve">• Disponibilità del servizio di delivery (si/no) </w:t>
-      </w:r>
-    </w:p>
-    <w:p>
-      <w:r>
-        <w:t xml:space="preserve">• Disponibilità del servizio di prenotazione online (si/no) </w:t>
-      </w:r>
-    </w:p>
-    <w:p>
-      <w:r>
-        <w:t>• Tipo di cucina</w:t>
-      </w:r>
-    </w:p>
-    <w:p>
-      <w:r>
-        <w:t>Metodi:</w:t>
-      </w:r>
-    </w:p>
-    <w:p>
-      <w:proofErr w:type="spellStart"/>
-      <w:r>
-        <w:t>aggiungiRecensione</w:t>
-      </w:r>
-      <w:proofErr w:type="spellEnd"/>
-      <w:r>
-        <w:t>()</w:t>
-      </w:r>
-      <w:r>
-        <w:t xml:space="preserve"> </w:t>
-      </w:r>
-    </w:p>
-    <w:p>
-      <w:proofErr w:type="spellStart"/>
-      <w:r>
-        <w:t>modificaRecensione</w:t>
-      </w:r>
-      <w:proofErr w:type="spellEnd"/>
-      <w:r>
-        <w:t>()</w:t>
-      </w:r>
-    </w:p>
-    <w:p>
-      <w:proofErr w:type="spellStart"/>
-      <w:r>
-        <w:t>eliminaRecensione</w:t>
-      </w:r>
-      <w:proofErr w:type="spellEnd"/>
-      <w:r>
-        <w:t>()</w:t>
-      </w:r>
-    </w:p>
-    <w:p/>
-    <w:p>
-      <w:pPr>
+      </w:pPr>
+      <w:r>
         <w:rPr>
           <w:sz w:val="48"/>
           <w:szCs w:val="48"/>
         </w:rPr>
-      </w:pPr>
-      <w:r>
+        <w:t>Ristorante</w:t>
+      </w:r>
+    </w:p>
+    <w:p>
+      <w:r>
+        <w:t xml:space="preserve">Nome del ristorante </w:t>
+      </w:r>
+    </w:p>
+    <w:p>
+      <w:r>
+        <w:t xml:space="preserve">• Informazioni sul luogo in cui si trova il ristorante, in particolare:  </w:t>
+      </w:r>
+      <w:r>
+        <w:t>(</w:t>
+      </w:r>
+      <w:r>
+        <w:t>Nazione • Città • Indirizzo • Latitudine Longitudine</w:t>
+      </w:r>
+      <w:r>
+        <w:t>)</w:t>
+      </w:r>
+    </w:p>
+    <w:p>
+      <w:r>
+        <w:t xml:space="preserve">• Fascia di prezzo (prezzo medio in euro) </w:t>
+      </w:r>
+    </w:p>
+    <w:p>
+      <w:r>
+        <w:t xml:space="preserve">• Disponibilità del servizio di delivery (si/no) </w:t>
+      </w:r>
+    </w:p>
+    <w:p>
+      <w:r>
+        <w:t xml:space="preserve">• Disponibilità del servizio di prenotazione online (si/no) </w:t>
+      </w:r>
+    </w:p>
+    <w:p>
+      <w:r>
+        <w:t>• Tipo di cucina</w:t>
+      </w:r>
+    </w:p>
+    <w:p>
+      <w:r>
+        <w:t>OWNERID</w:t>
+      </w:r>
+    </w:p>
+    <w:p>
+      <w:r>
+        <w:t>Somma recensioni</w:t>
+      </w:r>
+    </w:p>
+    <w:p>
+      <w:r>
+        <w:t>Valutazione del singolo ristorante</w:t>
+      </w:r>
+    </w:p>
+    <w:p/>
+    <w:p/>
+    <w:p/>
+    <w:p>
+      <w:pPr>
         <w:rPr>
           <w:sz w:val="48"/>
           <w:szCs w:val="48"/>
         </w:rPr>
-        <w:t>Gestore</w:t>
-      </w:r>
-    </w:p>
-    <w:p>
-      <w:r>
-        <w:t xml:space="preserve">Visualizza i </w:t>
-      </w:r>
-      <w:proofErr w:type="spellStart"/>
-      <w:r>
-        <w:t>ristorant</w:t>
-      </w:r>
-      <w:proofErr w:type="spellEnd"/>
-      <w:r>
-        <w:t>(luogo fascia oraria servizi e cerca)</w:t>
-      </w:r>
-    </w:p>
-    <w:p>
-      <w:r>
-        <w:t>Vedere recensioni e commenti NON scrivere</w:t>
-      </w:r>
-    </w:p>
-    <w:p>
-      <w:r>
-        <w:t>Registrarsi</w:t>
-      </w:r>
-    </w:p>
-    <w:p>
-      <w:r>
-        <w:t>Metodi:</w:t>
-      </w:r>
-    </w:p>
-    <w:p>
-      <w:proofErr w:type="spellStart"/>
-      <w:r>
-        <w:t>cercaRistorante</w:t>
-      </w:r>
-      <w:proofErr w:type="spellEnd"/>
-      <w:r>
-        <w:t>()</w:t>
-      </w:r>
-    </w:p>
-    <w:p>
-      <w:proofErr w:type="spellStart"/>
-      <w:r>
-        <w:t>visualizzaRistorante</w:t>
-      </w:r>
-      <w:proofErr w:type="spellEnd"/>
-      <w:r>
-        <w:t>()</w:t>
-      </w:r>
-    </w:p>
-    <w:p>
-      <w:proofErr w:type="spellStart"/>
-      <w:r>
-        <w:t>visualizzaRecensioni</w:t>
-      </w:r>
-      <w:proofErr w:type="spellEnd"/>
-      <w:r>
-        <w:t>()</w:t>
-      </w:r>
-    </w:p>
-    <w:p>
-      <w:r>
-        <w:t>registrazione()</w:t>
-      </w:r>
-    </w:p>
-    <w:p/>
-    <w:p>
-      <w:pPr>
+      </w:pPr>
+      <w:r>
         <w:rPr>
           <w:sz w:val="48"/>
           <w:szCs w:val="48"/>
         </w:rPr>
-      </w:pPr>
-      <w:r>
+        <w:t>Ristorante service</w:t>
+      </w:r>
+    </w:p>
+    <w:p>
+      <w:r>
+        <w:t xml:space="preserve">Visualizza i </w:t>
+      </w:r>
+      <w:proofErr w:type="spellStart"/>
+      <w:r>
+        <w:t>ristorant</w:t>
+      </w:r>
+      <w:proofErr w:type="spellEnd"/>
+      <w:r>
+        <w:t>(luogo fascia oraria servizi e cerca)</w:t>
+      </w:r>
+    </w:p>
+    <w:p>
+      <w:r>
+        <w:t>Vedere recensioni e commenti NON scrivere</w:t>
+      </w:r>
+    </w:p>
+    <w:p>
+      <w:r>
+        <w:t>Registrarsi</w:t>
+      </w:r>
+    </w:p>
+    <w:p>
+      <w:r>
+        <w:t>Metodi:</w:t>
+      </w:r>
+    </w:p>
+    <w:p>
+      <w:proofErr w:type="spellStart"/>
+      <w:r>
+        <w:t>cercaRistorante</w:t>
+      </w:r>
+      <w:proofErr w:type="spellEnd"/>
+      <w:r>
+        <w:t>(</w:t>
+      </w:r>
+      <w:proofErr w:type="spellStart"/>
+      <w:r>
+        <w:t>string</w:t>
+      </w:r>
+      <w:proofErr w:type="spellEnd"/>
+      <w:r>
+        <w:t xml:space="preserve"> nome ristorante</w:t>
+      </w:r>
+      <w:r>
+        <w:t>)</w:t>
+      </w:r>
+      <w:r>
+        <w:t xml:space="preserve"> : list&lt;Ristorante&gt;</w:t>
+      </w:r>
+    </w:p>
+    <w:p>
+      <w:proofErr w:type="spellStart"/>
+      <w:r>
+        <w:t>aggiungiRistorante</w:t>
+      </w:r>
+      <w:proofErr w:type="spellEnd"/>
+      <w:r>
+        <w:t>()</w:t>
+      </w:r>
+    </w:p>
+    <w:p/>
+    <w:p>
+      <w:pPr>
+        <w:rPr>
+          <w:sz w:val="44"/>
+          <w:szCs w:val="44"/>
+        </w:rPr>
+      </w:pPr>
+      <w:proofErr w:type="spellStart"/>
+      <w:r>
+        <w:rPr>
+          <w:sz w:val="44"/>
+          <w:szCs w:val="44"/>
+        </w:rPr>
+        <w:t>MainviewController</w:t>
+      </w:r>
+      <w:proofErr w:type="spellEnd"/>
+    </w:p>
+    <w:p>
+      <w:proofErr w:type="spellStart"/>
+      <w:r>
+        <w:t>visualizzaRistorant</w:t>
+      </w:r>
+      <w:r>
+        <w:t>e</w:t>
+      </w:r>
+      <w:proofErr w:type="spellEnd"/>
+      <w:r>
+        <w:t>(</w:t>
+      </w:r>
+      <w:proofErr w:type="spellStart"/>
+      <w:r>
+        <w:t>int</w:t>
+      </w:r>
+      <w:proofErr w:type="spellEnd"/>
+      <w:r>
+        <w:t xml:space="preserve"> </w:t>
+      </w:r>
+      <w:proofErr w:type="spellStart"/>
+      <w:r>
+        <w:t>idristorante</w:t>
+      </w:r>
+      <w:proofErr w:type="spellEnd"/>
+      <w:r>
+        <w:t>)</w:t>
+      </w:r>
+      <w:r>
+        <w:t xml:space="preserve"> : </w:t>
+      </w:r>
+      <w:proofErr w:type="spellStart"/>
+      <w:r>
+        <w:t>redirect</w:t>
+      </w:r>
+      <w:proofErr w:type="spellEnd"/>
+      <w:r>
+        <w:t xml:space="preserve"> a pagina </w:t>
+      </w:r>
+      <w:proofErr w:type="spellStart"/>
+      <w:r>
+        <w:t>reataurantview</w:t>
+      </w:r>
+      <w:proofErr w:type="spellEnd"/>
+      <w:r>
+        <w:t xml:space="preserve"> </w:t>
+      </w:r>
+    </w:p>
+    <w:p/>
+    <w:p>
+      <w:pPr>
+        <w:rPr>
+          <w:sz w:val="44"/>
+          <w:szCs w:val="44"/>
+        </w:rPr>
+      </w:pPr>
+      <w:proofErr w:type="spellStart"/>
+      <w:r>
+        <w:rPr>
+          <w:sz w:val="44"/>
+          <w:szCs w:val="44"/>
+        </w:rPr>
+        <w:t>restaurantviewController</w:t>
+      </w:r>
+      <w:proofErr w:type="spellEnd"/>
+    </w:p>
+    <w:p>
+      <w:proofErr w:type="spellStart"/>
+      <w:r>
+        <w:lastRenderedPageBreak/>
+        <w:t>visualizzaRecensioni</w:t>
+      </w:r>
+      <w:proofErr w:type="spellEnd"/>
+      <w:r>
+        <w:t>()</w:t>
+      </w:r>
+    </w:p>
+    <w:p/>
+    <w:p>
+      <w:pPr>
+        <w:rPr>
+          <w:sz w:val="44"/>
+          <w:szCs w:val="44"/>
+        </w:rPr>
+      </w:pPr>
+    </w:p>
+    <w:p/>
+    <w:p>
+      <w:pPr>
         <w:rPr>
           <w:sz w:val="48"/>
           <w:szCs w:val="48"/>
         </w:rPr>
-        <w:t>Cliente</w:t>
+      </w:pPr>
+      <w:r>
+        <w:rPr>
+          <w:sz w:val="48"/>
+          <w:szCs w:val="48"/>
+        </w:rPr>
+        <w:t>User</w:t>
       </w:r>
     </w:p>
     <w:p>
@@ -219,10 +322,48 @@
         <w:t xml:space="preserve"> lista di recensioni</w:t>
       </w:r>
     </w:p>
-    <w:p>
-      <w:proofErr w:type="spellStart"/>
-      <w:r>
-        <w:t>aggiungiPreferito</w:t>
+    <w:p/>
+    <w:p>
+      <w:pPr>
+        <w:rPr>
+          <w:sz w:val="40"/>
+          <w:szCs w:val="40"/>
+        </w:rPr>
+      </w:pPr>
+      <w:r>
+        <w:rPr>
+          <w:sz w:val="40"/>
+          <w:szCs w:val="40"/>
+        </w:rPr>
+        <w:t>Service User</w:t>
+      </w:r>
+    </w:p>
+    <w:p>
+      <w:r>
+        <w:t>registrazione(</w:t>
+      </w:r>
+      <w:r>
+        <w:t xml:space="preserve">User </w:t>
+      </w:r>
+      <w:proofErr w:type="spellStart"/>
+      <w:r>
+        <w:t>utenteRegistrante</w:t>
+      </w:r>
+      <w:proofErr w:type="spellEnd"/>
+      <w:r>
+        <w:t>)</w:t>
+      </w:r>
+    </w:p>
+    <w:p>
+      <w:proofErr w:type="spellStart"/>
+      <w:r>
+        <w:t>aggiungi</w:t>
+      </w:r>
+      <w:r>
+        <w:t>Ristorante</w:t>
+      </w:r>
+      <w:r>
+        <w:t>Preferito</w:t>
       </w:r>
       <w:proofErr w:type="spellEnd"/>
       <w:r>
@@ -232,7 +373,13 @@
     <w:p>
       <w:proofErr w:type="spellStart"/>
       <w:r>
-        <w:t>rimuoviPreferito</w:t>
+        <w:t>rimuovi</w:t>
+      </w:r>
+      <w:r>
+        <w:t>Ristorante</w:t>
+      </w:r>
+      <w:r>
+        <w:t>Preferito</w:t>
       </w:r>
       <w:proofErr w:type="spellEnd"/>
       <w:r>
@@ -245,7 +392,10 @@
     <w:p>
       <w:proofErr w:type="spellStart"/>
       <w:r>
-        <w:t>visualizzaPreferiti</w:t>
+        <w:t>get</w:t>
+      </w:r>
+      <w:r>
+        <w:t>Preferiti</w:t>
       </w:r>
       <w:proofErr w:type="spellEnd"/>
       <w:r>
@@ -260,26 +410,213 @@
           <w:szCs w:val="44"/>
         </w:rPr>
       </w:pPr>
+      <w:proofErr w:type="spellStart"/>
       <w:r>
         <w:rPr>
           <w:sz w:val="44"/>
           <w:szCs w:val="44"/>
         </w:rPr>
+        <w:t>UserviewController</w:t>
+      </w:r>
+      <w:proofErr w:type="spellEnd"/>
+    </w:p>
+    <w:p>
+      <w:proofErr w:type="spellStart"/>
+      <w:r>
+        <w:t>visualizzaPreferiti</w:t>
+      </w:r>
+      <w:proofErr w:type="spellEnd"/>
+      <w:r>
+        <w:t>()</w:t>
+      </w:r>
+    </w:p>
+    <w:p/>
+    <w:p>
+      <w:pPr>
+        <w:rPr>
+          <w:sz w:val="44"/>
+          <w:szCs w:val="44"/>
+        </w:rPr>
+      </w:pPr>
+      <w:proofErr w:type="spellStart"/>
+      <w:r>
+        <w:rPr>
+          <w:sz w:val="44"/>
+          <w:szCs w:val="44"/>
+        </w:rPr>
+        <w:t>Owner</w:t>
+      </w:r>
+      <w:proofErr w:type="spellEnd"/>
+      <w:r>
+        <w:rPr>
+          <w:sz w:val="44"/>
+          <w:szCs w:val="44"/>
+        </w:rPr>
+        <w:t xml:space="preserve">(eredita da </w:t>
+      </w:r>
+      <w:r>
+        <w:rPr>
+          <w:sz w:val="44"/>
+          <w:szCs w:val="44"/>
+        </w:rPr>
+        <w:t>user</w:t>
+      </w:r>
+      <w:r>
+        <w:rPr>
+          <w:sz w:val="44"/>
+          <w:szCs w:val="44"/>
+        </w:rPr>
+        <w:t>)</w:t>
+      </w:r>
+    </w:p>
+    <w:p>
+      <w:r>
+        <w:t xml:space="preserve">lista di ristoranti  -valutazione singolo ristorante -valutazione complessiva del ristoratore (media dei ristoranti) -numero recensioni singolo ristorante -numero recensioni del ristoratore (somma dei ristoranti) </w:t>
+      </w:r>
+    </w:p>
+    <w:p>
+      <w:pPr>
+        <w:rPr>
+          <w:sz w:val="44"/>
+          <w:szCs w:val="44"/>
+        </w:rPr>
+      </w:pPr>
+      <w:proofErr w:type="spellStart"/>
+      <w:r>
+        <w:rPr>
+          <w:sz w:val="44"/>
+          <w:szCs w:val="44"/>
+        </w:rPr>
+        <w:t>OwnerService</w:t>
+      </w:r>
+      <w:proofErr w:type="spellEnd"/>
+    </w:p>
+    <w:p>
+      <w:r>
+        <w:t xml:space="preserve">PRENDI TUTTI I RISTORANTI CHE HANNO COME OWNER </w:t>
+      </w:r>
+      <w:r>
+        <w:t xml:space="preserve">QUESTO, DAL REVIEWSERVICE CHIAMA IL “GETMEDIARECENSIONIRISTORANTE(RESTAURANTID)” E FAI LA MEDIA DI QUELLE </w:t>
+      </w:r>
+    </w:p>
+    <w:p>
+      <w:pPr>
+        <w:rPr>
+          <w:lang w:val="en-US"/>
+        </w:rPr>
+      </w:pPr>
+      <w:r>
+        <w:rPr>
+          <w:lang w:val="en-US"/>
+        </w:rPr>
+        <w:t xml:space="preserve">Foreach (ristorante in </w:t>
+      </w:r>
+      <w:proofErr w:type="spellStart"/>
+      <w:r>
+        <w:rPr>
+          <w:lang w:val="en-US"/>
+        </w:rPr>
+        <w:t>restaurantService.getAllRestaurantsByOwner</w:t>
+      </w:r>
+      <w:proofErr w:type="spellEnd"/>
+      <w:r>
+        <w:rPr>
+          <w:lang w:val="en-US"/>
+        </w:rPr>
+        <w:t>(</w:t>
+      </w:r>
+      <w:proofErr w:type="spellStart"/>
+      <w:r>
+        <w:rPr>
+          <w:lang w:val="en-US"/>
+        </w:rPr>
+        <w:t>ownerID</w:t>
+      </w:r>
+      <w:proofErr w:type="spellEnd"/>
+      <w:r>
+        <w:rPr>
+          <w:lang w:val="en-US"/>
+        </w:rPr>
+        <w:t>))</w:t>
+      </w:r>
+    </w:p>
+    <w:p>
+      <w:r>
+        <w:rPr>
+          <w:lang w:val="en-US"/>
+        </w:rPr>
+        <w:tab/>
+      </w:r>
+      <w:r>
+        <w:t xml:space="preserve">Somma+= </w:t>
+      </w:r>
+      <w:proofErr w:type="spellStart"/>
+      <w:r>
+        <w:t>reviewService.getAverageRating</w:t>
+      </w:r>
+      <w:proofErr w:type="spellEnd"/>
+      <w:r>
+        <w:t>(</w:t>
+      </w:r>
+      <w:proofErr w:type="spellStart"/>
+      <w:r>
+        <w:t>ristorante.getID</w:t>
+      </w:r>
+      <w:proofErr w:type="spellEnd"/>
+      <w:r>
+        <w:t>(</w:t>
+      </w:r>
+      <w:r>
+        <w:t>))</w:t>
+      </w:r>
+    </w:p>
+    <w:p>
+      <w:r>
+        <w:tab/>
+      </w:r>
+      <w:proofErr w:type="spellStart"/>
+      <w:r>
+        <w:t>Count</w:t>
+      </w:r>
+      <w:proofErr w:type="spellEnd"/>
+      <w:r>
+        <w:t>++</w:t>
+      </w:r>
+    </w:p>
+    <w:p>
+      <w:r>
+        <w:t>Somma/</w:t>
+      </w:r>
+      <w:proofErr w:type="spellStart"/>
+      <w:r>
+        <w:t>count</w:t>
+      </w:r>
+      <w:proofErr w:type="spellEnd"/>
+      <w:r>
+        <w:t>;</w:t>
+      </w:r>
+    </w:p>
+    <w:p>
+      <w:pPr>
+        <w:rPr>
+          <w:sz w:val="44"/>
+          <w:szCs w:val="44"/>
+        </w:rPr>
+      </w:pPr>
+      <w:proofErr w:type="spellStart"/>
+      <w:r>
+        <w:rPr>
+          <w:sz w:val="44"/>
+          <w:szCs w:val="44"/>
+        </w:rPr>
+        <w:t>OwnerviewController</w:t>
+      </w:r>
+      <w:proofErr w:type="spellEnd"/>
+    </w:p>
+    <w:p>
+      <w:proofErr w:type="spellStart"/>
+      <w:r>
         <w:lastRenderedPageBreak/>
-        <w:t>Ristoratori(eredita da Cliente)</w:t>
-      </w:r>
-    </w:p>
-    <w:p>
-      <w:r>
-        <w:t xml:space="preserve">Inserire un ristorante </w:t>
-      </w:r>
-      <w:r>
-        <w:t xml:space="preserve">– lista di ristoranti – visualizzare la lista di ristoranti -visualizzare le recensioni -rispondere alle recensioni -valutazione singolo ristorante -valutazione complessiva del ristoratore (media dei ristoranti) -numero recensioni singolo ristorante -numero recensioni del ristoratore (somma dei ristoranti) </w:t>
-      </w:r>
-    </w:p>
-    <w:p>
-      <w:proofErr w:type="spellStart"/>
-      <w:r>
         <w:t>aggiungiRistorante</w:t>
       </w:r>
       <w:proofErr w:type="spellEnd"/>
@@ -287,46 +624,79 @@
         <w:t>()</w:t>
       </w:r>
       <w:r>
+        <w:t xml:space="preserve">:richiama un metodo che richiama l’aggiungi ristorante di </w:t>
+      </w:r>
+      <w:proofErr w:type="spellStart"/>
+      <w:r>
+        <w:t>restaurant</w:t>
+      </w:r>
+      <w:proofErr w:type="spellEnd"/>
+    </w:p>
+    <w:p>
+      <w:proofErr w:type="spellStart"/>
+      <w:r>
+        <w:t>visualizzaRiepilogo</w:t>
+      </w:r>
+      <w:proofErr w:type="spellEnd"/>
+      <w:r>
+        <w:t>()(con media delle stelle e numero delle recensioni)</w:t>
+      </w:r>
+      <w:r>
+        <w:t xml:space="preserve"> locale</w:t>
+      </w:r>
+    </w:p>
+    <w:p>
+      <w:proofErr w:type="spellStart"/>
+      <w:r>
+        <w:t>visualizzaRistoranti</w:t>
+      </w:r>
+      <w:proofErr w:type="spellEnd"/>
+      <w:r>
+        <w:t>()</w:t>
+      </w:r>
+    </w:p>
+    <w:p>
+      <w:proofErr w:type="spellStart"/>
+      <w:r>
+        <w:t>visualizzaRecensioni</w:t>
+      </w:r>
+      <w:proofErr w:type="spellEnd"/>
+      <w:r>
+        <w:t>()</w:t>
+      </w:r>
+      <w:r>
         <w:t xml:space="preserve"> </w:t>
       </w:r>
-      <w:proofErr w:type="spellStart"/>
-      <w:r>
-        <w:t>visualizzaRiepilogo</w:t>
-      </w:r>
-      <w:proofErr w:type="spellEnd"/>
-      <w:r>
-        <w:t>()(con media delle stelle e numero delle recensioni)</w:t>
-      </w:r>
-      <w:r>
-        <w:t xml:space="preserve"> locale</w:t>
-      </w:r>
-    </w:p>
-    <w:p>
-      <w:proofErr w:type="spellStart"/>
-      <w:r>
-        <w:t>visualizzaRecensioni</w:t>
-      </w:r>
-      <w:proofErr w:type="spellEnd"/>
-      <w:r>
-        <w:t>()</w:t>
-      </w:r>
-      <w:r>
-        <w:t xml:space="preserve"> </w:t>
-      </w:r>
       <w:r>
         <w:t>con il dettaglio delle stelle associate ad ognuna</w:t>
       </w:r>
     </w:p>
-    <w:p>
-      <w:proofErr w:type="spellStart"/>
-      <w:r>
-        <w:t>rispostaRecensioni</w:t>
-      </w:r>
-      <w:proofErr w:type="spellEnd"/>
-      <w:r>
-        <w:t>()</w:t>
-      </w:r>
-    </w:p>
+    <w:p/>
+    <w:p/>
+    <w:p/>
+    <w:p>
+      <w:pPr>
+        <w:rPr>
+          <w:sz w:val="44"/>
+          <w:szCs w:val="44"/>
+        </w:rPr>
+      </w:pPr>
+    </w:p>
+    <w:p/>
+    <w:p>
+      <w:r>
+        <w:t xml:space="preserve">Il ristoratore è nello stesso </w:t>
+      </w:r>
+      <w:proofErr w:type="spellStart"/>
+      <w:r>
+        <w:t>json</w:t>
+      </w:r>
+      <w:proofErr w:type="spellEnd"/>
+      <w:r>
+        <w:t xml:space="preserve"> del dello user, i model sono due diversi, ma il service è uno solo. Il DAO è uno solo.</w:t>
+      </w:r>
+    </w:p>
+    <w:p/>
     <w:p>
       <w:pPr>
         <w:rPr>
@@ -334,33 +704,22 @@
           <w:szCs w:val="48"/>
         </w:rPr>
       </w:pPr>
+      <w:proofErr w:type="spellStart"/>
       <w:r>
         <w:rPr>
           <w:sz w:val="48"/>
           <w:szCs w:val="48"/>
         </w:rPr>
-        <w:t>Messaggio</w:t>
-      </w:r>
-    </w:p>
-    <w:p>
-      <w:r>
-        <w:t>Stringa di testo -data ora</w:t>
-      </w:r>
-    </w:p>
-    <w:p>
-      <w:pPr>
+        <w:t>R</w:t>
+      </w:r>
+      <w:r>
         <w:rPr>
           <w:sz w:val="48"/>
           <w:szCs w:val="48"/>
         </w:rPr>
-      </w:pPr>
-      <w:r>
-        <w:rPr>
-          <w:sz w:val="48"/>
-          <w:szCs w:val="48"/>
-        </w:rPr>
-        <w:t>Recensione(eredita messaggio)</w:t>
-      </w:r>
+        <w:t>ewiew</w:t>
+      </w:r>
+      <w:proofErr w:type="spellEnd"/>
     </w:p>
     <w:p>
       <w:r>
@@ -370,16 +729,146 @@
         <w:t xml:space="preserve"> -Risposta(tipo messaggio)</w:t>
       </w:r>
     </w:p>
+    <w:p/>
+    <w:p>
+      <w:r>
+        <w:t>Al posto d</w:t>
+      </w:r>
+      <w:r>
+        <w:t>ella classe</w:t>
+      </w:r>
+      <w:r>
+        <w:t xml:space="preserve"> messaggio usiamo recensioni con stelle a </w:t>
+      </w:r>
+      <w:proofErr w:type="spellStart"/>
+      <w:r>
+        <w:t>null</w:t>
+      </w:r>
+      <w:proofErr w:type="spellEnd"/>
+      <w:r>
+        <w:t>.</w:t>
+      </w:r>
+      <w:r>
+        <w:t xml:space="preserve"> ()</w:t>
+      </w:r>
+    </w:p>
     <w:p>
       <w:r>
         <w:t xml:space="preserve"> </w:t>
       </w:r>
     </w:p>
-    <w:p/>
-    <w:p/>
-    <w:p>
-      <w:r>
-        <w:t>Liste condivise</w:t>
+    <w:p>
+      <w:pPr>
+        <w:rPr>
+          <w:sz w:val="40"/>
+          <w:szCs w:val="40"/>
+        </w:rPr>
+      </w:pPr>
+      <w:r>
+        <w:rPr>
+          <w:sz w:val="40"/>
+          <w:szCs w:val="40"/>
+        </w:rPr>
+        <w:t>Review service</w:t>
+      </w:r>
+    </w:p>
+    <w:p>
+      <w:proofErr w:type="spellStart"/>
+      <w:r>
+        <w:t>aggiungiRecensione</w:t>
+      </w:r>
+      <w:proofErr w:type="spellEnd"/>
+      <w:r>
+        <w:t>()</w:t>
+      </w:r>
+      <w:r>
+        <w:t xml:space="preserve"> </w:t>
+      </w:r>
+    </w:p>
+    <w:p>
+      <w:proofErr w:type="spellStart"/>
+      <w:r>
+        <w:t>modificaRecensione</w:t>
+      </w:r>
+      <w:proofErr w:type="spellEnd"/>
+      <w:r>
+        <w:t>()</w:t>
+      </w:r>
+    </w:p>
+    <w:p>
+      <w:proofErr w:type="spellStart"/>
+      <w:r>
+        <w:t>eliminaRecensione</w:t>
+      </w:r>
+      <w:proofErr w:type="spellEnd"/>
+      <w:r>
+        <w:t>()</w:t>
+      </w:r>
+    </w:p>
+    <w:p>
+      <w:proofErr w:type="spellStart"/>
+      <w:r>
+        <w:t>rispostaRecension</w:t>
+      </w:r>
+      <w:r>
+        <w:t>e</w:t>
+      </w:r>
+      <w:proofErr w:type="spellEnd"/>
+      <w:r>
+        <w:t>()</w:t>
+      </w:r>
+    </w:p>
+    <w:p>
+      <w:proofErr w:type="spellStart"/>
+      <w:r>
+        <w:t>getAvarageRating</w:t>
+      </w:r>
+      <w:proofErr w:type="spellEnd"/>
+      <w:r>
+        <w:t>()</w:t>
+      </w:r>
+    </w:p>
+    <w:p>
+      <w:pPr>
+        <w:rPr>
+          <w:sz w:val="40"/>
+          <w:szCs w:val="40"/>
+        </w:rPr>
+      </w:pPr>
+    </w:p>
+    <w:p>
+      <w:pPr>
+        <w:rPr>
+          <w:sz w:val="40"/>
+          <w:szCs w:val="40"/>
+        </w:rPr>
+      </w:pPr>
+      <w:r>
+        <w:rPr>
+          <w:sz w:val="40"/>
+          <w:szCs w:val="40"/>
+        </w:rPr>
+        <w:t>Review Controller</w:t>
+      </w:r>
+    </w:p>
+    <w:p>
+      <w:proofErr w:type="spellStart"/>
+      <w:r>
+        <w:t>inIt</w:t>
+      </w:r>
+      <w:proofErr w:type="spellEnd"/>
+      <w:r>
+        <w:t>()</w:t>
+      </w:r>
+    </w:p>
+    <w:p>
+      <w:proofErr w:type="spellStart"/>
+      <w:r>
+        <w:t>answer</w:t>
+      </w:r>
+      <w:proofErr w:type="spellEnd"/>
+      <w:r>
+        <w:t>()</w:t>
       </w:r>
     </w:p>
     <w:p/>
@@ -396,6 +885,7 @@
           <w:sz w:val="36"/>
           <w:szCs w:val="36"/>
         </w:rPr>
+        <w:lastRenderedPageBreak/>
         <w:t xml:space="preserve">Manuale Utente </w:t>
       </w:r>
     </w:p>
@@ -482,94 +972,94 @@
     </w:p>
     <w:p>
       <w:r>
+        <w:t xml:space="preserve">scelte architetturali </w:t>
+      </w:r>
+    </w:p>
+    <w:p>
+      <w:r>
+        <w:t xml:space="preserve">strutture dati utilizzate </w:t>
+      </w:r>
+    </w:p>
+    <w:p>
+      <w:r>
+        <w:t xml:space="preserve">scelte algoritmiche </w:t>
+      </w:r>
+    </w:p>
+    <w:p>
+      <w:proofErr w:type="spellStart"/>
+      <w:r>
+        <w:t>javadoc</w:t>
+      </w:r>
+      <w:proofErr w:type="spellEnd"/>
+      <w:r>
+        <w:t xml:space="preserve"> è parte </w:t>
+      </w:r>
+      <w:r>
+        <w:t xml:space="preserve">del manuale </w:t>
+      </w:r>
+    </w:p>
+    <w:p>
+      <w:r>
+        <w:t xml:space="preserve">come sono fatti i file i cui sono memorizzati i dati </w:t>
+      </w:r>
+      <w:r>
+        <w:t xml:space="preserve"> (design pattern?)</w:t>
+      </w:r>
+    </w:p>
+    <w:p>
+      <w:r>
+        <w:t xml:space="preserve">possibili estensioni dell’applicazione (es con certi tipi di dati abbiamo problemi </w:t>
+      </w:r>
+      <w:r>
+        <w:t>quindi una possibile aggiunta sarebbe …</w:t>
+      </w:r>
+      <w:r>
+        <w:t>)</w:t>
+      </w:r>
+    </w:p>
+    <w:p/>
+    <w:p/>
+    <w:p/>
+    <w:p>
+      <w:r>
+        <w:t xml:space="preserve">Design manuale </w:t>
+      </w:r>
+    </w:p>
+    <w:p>
+      <w:r>
+        <w:t>frontespizio titolo autori data versione documento</w:t>
+      </w:r>
+    </w:p>
+    <w:p>
+      <w:r>
+        <w:t>report tecnico della soluzione sviluppata (scelte di architettura)</w:t>
+      </w:r>
+    </w:p>
+    <w:p>
+      <w:r>
+        <w:t>limiti della soluzione sviluppata</w:t>
+      </w:r>
+    </w:p>
+    <w:p/>
+    <w:p>
+      <w:r>
+        <w:t>sitografia/bibliografia</w:t>
+      </w:r>
+    </w:p>
+    <w:p/>
+    <w:p>
+      <w:r>
+        <w:t>JAVADOC</w:t>
+      </w:r>
+    </w:p>
+    <w:p>
+      <w:r>
+        <w:t>/** commento collegato alla classe o altro */</w:t>
+      </w:r>
+    </w:p>
+    <w:p>
+      <w:r>
         <w:lastRenderedPageBreak/>
-        <w:t xml:space="preserve">scelte architetturali </w:t>
-      </w:r>
-    </w:p>
-    <w:p>
-      <w:r>
-        <w:t xml:space="preserve">strutture dati utilizzate </w:t>
-      </w:r>
-    </w:p>
-    <w:p>
-      <w:r>
-        <w:t xml:space="preserve">scelte algoritmiche </w:t>
-      </w:r>
-    </w:p>
-    <w:p>
-      <w:proofErr w:type="spellStart"/>
-      <w:r>
-        <w:t>javadoc</w:t>
-      </w:r>
-      <w:proofErr w:type="spellEnd"/>
-      <w:r>
-        <w:t xml:space="preserve"> è parte </w:t>
-      </w:r>
-      <w:r>
-        <w:t xml:space="preserve">del manuale </w:t>
-      </w:r>
-    </w:p>
-    <w:p>
-      <w:r>
-        <w:t xml:space="preserve">come sono fatti i file i cui sono memorizzati i dati </w:t>
-      </w:r>
-      <w:r>
-        <w:t xml:space="preserve"> (design pattern?)</w:t>
-      </w:r>
-    </w:p>
-    <w:p>
-      <w:r>
-        <w:t xml:space="preserve">possibili estensioni dell’applicazione (es con certi tipi di dati abbiamo problemi </w:t>
-      </w:r>
-      <w:r>
-        <w:t>quindi una possibile aggiunta sarebbe …</w:t>
-      </w:r>
-      <w:r>
-        <w:t>)</w:t>
-      </w:r>
-    </w:p>
-    <w:p/>
-    <w:p/>
-    <w:p/>
-    <w:p>
-      <w:r>
-        <w:t xml:space="preserve">Design manuale </w:t>
-      </w:r>
-    </w:p>
-    <w:p>
-      <w:r>
-        <w:t>frontespizio titolo autori data versione documento</w:t>
-      </w:r>
-    </w:p>
-    <w:p>
-      <w:r>
-        <w:t>report tecnico della soluzione sviluppata (scelte di architettura)</w:t>
-      </w:r>
-    </w:p>
-    <w:p>
-      <w:r>
-        <w:t>limiti della soluzione sviluppata</w:t>
-      </w:r>
-    </w:p>
-    <w:p/>
-    <w:p>
-      <w:r>
-        <w:t>sitografia/bibliografia</w:t>
-      </w:r>
-    </w:p>
-    <w:p/>
-    <w:p>
-      <w:r>
-        <w:t>JAVADOC</w:t>
-      </w:r>
-    </w:p>
-    <w:p>
-      <w:r>
-        <w:t>/** commento collegato alla classe o altro */</w:t>
-      </w:r>
-    </w:p>
-    <w:p>
-      <w:r>
         <w:t xml:space="preserve">Vengono generate delle pagine HTML che descrivono le pagine della soluzione </w:t>
       </w:r>
     </w:p>
@@ -658,115 +1148,115 @@
         <w:rPr>
           <w:lang w:val="en-US"/>
         </w:rPr>
+        <w:t>*</w:t>
+      </w:r>
+      <w:r>
+        <w:rPr>
+          <w:lang w:val="en-US"/>
+        </w:rPr>
+        <w:t xml:space="preserve">@author </w:t>
+      </w:r>
+      <w:proofErr w:type="spellStart"/>
+      <w:r>
+        <w:rPr>
+          <w:lang w:val="en-US"/>
+        </w:rPr>
+        <w:t>niggabos</w:t>
+      </w:r>
+      <w:proofErr w:type="spellEnd"/>
+    </w:p>
+    <w:p>
+      <w:pPr>
+        <w:rPr>
+          <w:lang w:val="en-US"/>
+        </w:rPr>
+      </w:pPr>
+      <w:r>
+        <w:rPr>
+          <w:lang w:val="en-US"/>
+        </w:rPr>
+        <w:t>*</w:t>
+      </w:r>
+    </w:p>
+    <w:p>
+      <w:pPr>
+        <w:rPr>
+          <w:lang w:val="en-US"/>
+        </w:rPr>
+      </w:pPr>
+      <w:r>
+        <w:rPr>
+          <w:lang w:val="en-US"/>
+        </w:rPr>
+        <w:t>*/</w:t>
+      </w:r>
+    </w:p>
+    <w:p>
+      <w:pPr>
+        <w:rPr>
+          <w:lang w:val="en-US"/>
+        </w:rPr>
+      </w:pPr>
+      <w:r>
+        <w:rPr>
+          <w:lang w:val="en-US"/>
+        </w:rPr>
+        <w:t>Public class drama {…}</w:t>
+      </w:r>
+    </w:p>
+    <w:p>
+      <w:pPr>
+        <w:rPr>
+          <w:lang w:val="en-US"/>
+        </w:rPr>
+      </w:pPr>
+    </w:p>
+    <w:p>
+      <w:r>
+        <w:t>@param &lt;nome parametro&gt; fornire una breve descrizione sul parametro</w:t>
+      </w:r>
+    </w:p>
+    <w:p>
+      <w:r>
+        <w:t xml:space="preserve">@return cosa restituisce il metodo </w:t>
+      </w:r>
+    </w:p>
+    <w:p>
+      <w:r>
+        <w:t>PACKAGE</w:t>
+      </w:r>
+    </w:p>
+    <w:p>
+      <w:r>
+        <w:t xml:space="preserve">Usare i tag @see per </w:t>
+      </w:r>
+      <w:r>
+        <w:t>riferirsi alle classi metodi attributi in esso contenuti</w:t>
+      </w:r>
+    </w:p>
+    <w:p/>
+    <w:p/>
+    <w:p/>
+    <w:p/>
+    <w:p/>
+    <w:p/>
+    <w:p>
+      <w:r>
+        <w:t xml:space="preserve">GITHUB </w:t>
+      </w:r>
+    </w:p>
+    <w:p>
+      <w:r>
+        <w:t>clone</w:t>
+      </w:r>
+    </w:p>
+    <w:p/>
+    <w:p>
+      <w:r>
+        <w:rPr>
+          <w:noProof/>
+        </w:rPr>
         <w:lastRenderedPageBreak/>
-        <w:t>*</w:t>
-      </w:r>
-      <w:r>
-        <w:rPr>
-          <w:lang w:val="en-US"/>
-        </w:rPr>
-        <w:t xml:space="preserve">@author </w:t>
-      </w:r>
-      <w:proofErr w:type="spellStart"/>
-      <w:r>
-        <w:rPr>
-          <w:lang w:val="en-US"/>
-        </w:rPr>
-        <w:t>niggabos</w:t>
-      </w:r>
-      <w:proofErr w:type="spellEnd"/>
-    </w:p>
-    <w:p>
-      <w:pPr>
-        <w:rPr>
-          <w:lang w:val="en-US"/>
-        </w:rPr>
-      </w:pPr>
-      <w:r>
-        <w:rPr>
-          <w:lang w:val="en-US"/>
-        </w:rPr>
-        <w:t>*</w:t>
-      </w:r>
-    </w:p>
-    <w:p>
-      <w:pPr>
-        <w:rPr>
-          <w:lang w:val="en-US"/>
-        </w:rPr>
-      </w:pPr>
-      <w:r>
-        <w:rPr>
-          <w:lang w:val="en-US"/>
-        </w:rPr>
-        <w:t>*/</w:t>
-      </w:r>
-    </w:p>
-    <w:p>
-      <w:pPr>
-        <w:rPr>
-          <w:lang w:val="en-US"/>
-        </w:rPr>
-      </w:pPr>
-      <w:r>
-        <w:rPr>
-          <w:lang w:val="en-US"/>
-        </w:rPr>
-        <w:t>Public class drama {…}</w:t>
-      </w:r>
-    </w:p>
-    <w:p>
-      <w:pPr>
-        <w:rPr>
-          <w:lang w:val="en-US"/>
-        </w:rPr>
-      </w:pPr>
-    </w:p>
-    <w:p>
-      <w:r>
-        <w:t>@param &lt;nome parametro&gt; fornire una breve descrizione sul parametro</w:t>
-      </w:r>
-    </w:p>
-    <w:p>
-      <w:r>
-        <w:t xml:space="preserve">@return cosa restituisce il metodo </w:t>
-      </w:r>
-    </w:p>
-    <w:p>
-      <w:r>
-        <w:t>PACKAGE</w:t>
-      </w:r>
-    </w:p>
-    <w:p>
-      <w:r>
-        <w:t xml:space="preserve">Usare i tag @see per </w:t>
-      </w:r>
-      <w:r>
-        <w:t>riferirsi alle classi metodi attributi in esso contenuti</w:t>
-      </w:r>
-    </w:p>
-    <w:p/>
-    <w:p/>
-    <w:p/>
-    <w:p/>
-    <w:p/>
-    <w:p/>
-    <w:p>
-      <w:r>
-        <w:t xml:space="preserve">GITHUB </w:t>
-      </w:r>
-    </w:p>
-    <w:p>
-      <w:r>
-        <w:t>clone</w:t>
-      </w:r>
-    </w:p>
-    <w:p/>
-    <w:p>
-      <w:r>
-        <w:rPr>
-          <w:noProof/>
-        </w:rPr>
         <w:drawing>
           <wp:inline distT="0" distB="0" distL="0" distR="0" wp14:anchorId="2E34385D" wp14:editId="03543171">
             <wp:extent cx="3437255" cy="3530600"/>
@@ -785,7 +1275,7 @@
                     </pic:cNvPicPr>
                   </pic:nvPicPr>
                   <pic:blipFill>
-                    <a:blip r:embed="rId4">
+                    <a:blip r:embed="rId5">
                       <a:extLst>
                         <a:ext uri="{28A0092B-C50C-407E-A947-70E740481C1C}">
                           <a14:useLocalDpi xmlns:a14="http://schemas.microsoft.com/office/drawing/2010/main" val="0"/>
@@ -824,7 +1314,6 @@
     </w:p>
     <w:p>
       <w:r>
-        <w:lastRenderedPageBreak/>
         <w:t>La recensione oltre ad avere tutti i suoi dati ha due ID uno del ristorante a cui è stata fatta la recensione e uno del cliente che ha fatto la recensione</w:t>
       </w:r>
     </w:p>
@@ -837,6 +1326,819 @@
     </w:sectPr>
   </w:body>
 </w:document>
+</file>
+
+<file path=word/numbering.xml><?xml version="1.0" encoding="utf-8"?>
+<w:numbering xmlns:wpc="http://schemas.microsoft.com/office/word/2010/wordprocessingCanvas" xmlns:cx="http://schemas.microsoft.com/office/drawing/2014/chartex" xmlns:cx1="http://schemas.microsoft.com/office/drawing/2015/9/8/chartex" xmlns:cx2="http://schemas.microsoft.com/office/drawing/2015/10/21/chartex" xmlns:cx3="http://schemas.microsoft.com/office/drawing/2016/5/9/chartex" xmlns:cx4="http://schemas.microsoft.com/office/drawing/2016/5/10/chartex" xmlns:cx5="http://schemas.microsoft.com/office/drawing/2016/5/11/chartex" xmlns:cx6="http://schemas.microsoft.com/office/drawing/2016/5/12/chartex" xmlns:cx7="http://schemas.microsoft.com/office/drawing/2016/5/13/chartex" xmlns:cx8="http://schemas.microsoft.com/office/drawing/2016/5/14/chartex" xmlns:mc="http://schemas.openxmlformats.org/markup-compatibility/2006" xmlns:aink="http://schemas.microsoft.com/office/drawing/2016/ink" xmlns:am3d="http://schemas.microsoft.com/office/drawing/2017/model3d" xmlns:o="urn:schemas-microsoft-com:office:office" xmlns:oel="http://schemas.microsoft.com/office/2019/extlst" xmlns:r="http://schemas.openxmlformats.org/officeDocument/2006/relationships" xmlns:m="http://schemas.openxmlformats.org/officeDocument/2006/math" xmlns:v="urn:schemas-microsoft-com:vml" xmlns:wp14="http://schemas.microsoft.com/office/word/2010/wordprocessingDrawing" xmlns:wp="http://schemas.openxmlformats.org/drawingml/2006/wordprocessingDrawing" xmlns:w10="urn:schemas-microsoft-com:office:word" xmlns:w="http://schemas.openxmlformats.org/wordprocessingml/2006/main" xmlns:w14="http://schemas.microsoft.com/office/word/2010/wordml" xmlns:w15="http://schemas.microsoft.com/office/word/2012/wordml" xmlns:w16cex="http://schemas.microsoft.com/office/word/2018/wordml/cex" xmlns:w16cid="http://schemas.microsoft.com/office/word/2016/wordml/cid" xmlns:w16="http://schemas.microsoft.com/office/word/2018/wordml" xmlns:w16du="http://schemas.microsoft.com/office/word/2023/wordml/word16du" xmlns:w16sdtdh="http://schemas.microsoft.com/office/word/2020/wordml/sdtdatahash" xmlns:w16sdtfl="http://schemas.microsoft.com/office/word/2024/wordml/sdtformatlock" xmlns:w16se="http://schemas.microsoft.com/office/word/2015/wordml/symex" xmlns:wpg="http://schemas.microsoft.com/office/word/2010/wordprocessingGroup" xmlns:wpi="http://schemas.microsoft.com/office/word/2010/wordprocessingInk" xmlns:wne="http://schemas.microsoft.com/office/word/2006/wordml" xmlns:wps="http://schemas.microsoft.com/office/word/2010/wordprocessingShape" mc:Ignorable="w14 w15 w16se w16cid w16 w16cex w16sdtdh w16sdtfl w16du wp14">
+  <w:abstractNum w:abstractNumId="0" w15:restartNumberingAfterBreak="0">
+    <w:nsid w:val="08AF59F3"/>
+    <w:multiLevelType w:val="hybridMultilevel"/>
+    <w:tmpl w:val="F28801EE"/>
+    <w:lvl w:ilvl="0" w:tplc="04100001">
+      <w:start w:val="1"/>
+      <w:numFmt w:val="bullet"/>
+      <w:lvlText w:val=""/>
+      <w:lvlJc w:val="left"/>
+      <w:pPr>
+        <w:ind w:left="720" w:hanging="360"/>
+      </w:pPr>
+      <w:rPr>
+        <w:rFonts w:ascii="Symbol" w:hAnsi="Symbol" w:hint="default"/>
+      </w:rPr>
+    </w:lvl>
+    <w:lvl w:ilvl="1" w:tplc="04100003" w:tentative="1">
+      <w:start w:val="1"/>
+      <w:numFmt w:val="bullet"/>
+      <w:lvlText w:val="o"/>
+      <w:lvlJc w:val="left"/>
+      <w:pPr>
+        <w:ind w:left="1440" w:hanging="360"/>
+      </w:pPr>
+      <w:rPr>
+        <w:rFonts w:ascii="Courier New" w:hAnsi="Courier New" w:cs="Courier New" w:hint="default"/>
+      </w:rPr>
+    </w:lvl>
+    <w:lvl w:ilvl="2" w:tplc="04100005" w:tentative="1">
+      <w:start w:val="1"/>
+      <w:numFmt w:val="bullet"/>
+      <w:lvlText w:val=""/>
+      <w:lvlJc w:val="left"/>
+      <w:pPr>
+        <w:ind w:left="2160" w:hanging="360"/>
+      </w:pPr>
+      <w:rPr>
+        <w:rFonts w:ascii="Wingdings" w:hAnsi="Wingdings" w:hint="default"/>
+      </w:rPr>
+    </w:lvl>
+    <w:lvl w:ilvl="3" w:tplc="04100001" w:tentative="1">
+      <w:start w:val="1"/>
+      <w:numFmt w:val="bullet"/>
+      <w:lvlText w:val=""/>
+      <w:lvlJc w:val="left"/>
+      <w:pPr>
+        <w:ind w:left="2880" w:hanging="360"/>
+      </w:pPr>
+      <w:rPr>
+        <w:rFonts w:ascii="Symbol" w:hAnsi="Symbol" w:hint="default"/>
+      </w:rPr>
+    </w:lvl>
+    <w:lvl w:ilvl="4" w:tplc="04100003" w:tentative="1">
+      <w:start w:val="1"/>
+      <w:numFmt w:val="bullet"/>
+      <w:lvlText w:val="o"/>
+      <w:lvlJc w:val="left"/>
+      <w:pPr>
+        <w:ind w:left="3600" w:hanging="360"/>
+      </w:pPr>
+      <w:rPr>
+        <w:rFonts w:ascii="Courier New" w:hAnsi="Courier New" w:cs="Courier New" w:hint="default"/>
+      </w:rPr>
+    </w:lvl>
+    <w:lvl w:ilvl="5" w:tplc="04100005" w:tentative="1">
+      <w:start w:val="1"/>
+      <w:numFmt w:val="bullet"/>
+      <w:lvlText w:val=""/>
+      <w:lvlJc w:val="left"/>
+      <w:pPr>
+        <w:ind w:left="4320" w:hanging="360"/>
+      </w:pPr>
+      <w:rPr>
+        <w:rFonts w:ascii="Wingdings" w:hAnsi="Wingdings" w:hint="default"/>
+      </w:rPr>
+    </w:lvl>
+    <w:lvl w:ilvl="6" w:tplc="04100001" w:tentative="1">
+      <w:start w:val="1"/>
+      <w:numFmt w:val="bullet"/>
+      <w:lvlText w:val=""/>
+      <w:lvlJc w:val="left"/>
+      <w:pPr>
+        <w:ind w:left="5040" w:hanging="360"/>
+      </w:pPr>
+      <w:rPr>
+        <w:rFonts w:ascii="Symbol" w:hAnsi="Symbol" w:hint="default"/>
+      </w:rPr>
+    </w:lvl>
+    <w:lvl w:ilvl="7" w:tplc="04100003" w:tentative="1">
+      <w:start w:val="1"/>
+      <w:numFmt w:val="bullet"/>
+      <w:lvlText w:val="o"/>
+      <w:lvlJc w:val="left"/>
+      <w:pPr>
+        <w:ind w:left="5760" w:hanging="360"/>
+      </w:pPr>
+      <w:rPr>
+        <w:rFonts w:ascii="Courier New" w:hAnsi="Courier New" w:cs="Courier New" w:hint="default"/>
+      </w:rPr>
+    </w:lvl>
+    <w:lvl w:ilvl="8" w:tplc="04100005" w:tentative="1">
+      <w:start w:val="1"/>
+      <w:numFmt w:val="bullet"/>
+      <w:lvlText w:val=""/>
+      <w:lvlJc w:val="left"/>
+      <w:pPr>
+        <w:ind w:left="6480" w:hanging="360"/>
+      </w:pPr>
+      <w:rPr>
+        <w:rFonts w:ascii="Wingdings" w:hAnsi="Wingdings" w:hint="default"/>
+      </w:rPr>
+    </w:lvl>
+  </w:abstractNum>
+  <w:abstractNum w:abstractNumId="1" w15:restartNumberingAfterBreak="0">
+    <w:nsid w:val="10E97825"/>
+    <w:multiLevelType w:val="hybridMultilevel"/>
+    <w:tmpl w:val="633C8218"/>
+    <w:lvl w:ilvl="0" w:tplc="F156EFF0">
+      <w:numFmt w:val="bullet"/>
+      <w:lvlText w:val="-"/>
+      <w:lvlJc w:val="left"/>
+      <w:pPr>
+        <w:ind w:left="720" w:hanging="360"/>
+      </w:pPr>
+      <w:rPr>
+        <w:rFonts w:ascii="Calibri" w:eastAsiaTheme="minorHAnsi" w:hAnsi="Calibri" w:cs="Calibri" w:hint="default"/>
+      </w:rPr>
+    </w:lvl>
+    <w:lvl w:ilvl="1" w:tplc="04100003" w:tentative="1">
+      <w:start w:val="1"/>
+      <w:numFmt w:val="bullet"/>
+      <w:lvlText w:val="o"/>
+      <w:lvlJc w:val="left"/>
+      <w:pPr>
+        <w:ind w:left="1440" w:hanging="360"/>
+      </w:pPr>
+      <w:rPr>
+        <w:rFonts w:ascii="Courier New" w:hAnsi="Courier New" w:cs="Courier New" w:hint="default"/>
+      </w:rPr>
+    </w:lvl>
+    <w:lvl w:ilvl="2" w:tplc="04100005" w:tentative="1">
+      <w:start w:val="1"/>
+      <w:numFmt w:val="bullet"/>
+      <w:lvlText w:val=""/>
+      <w:lvlJc w:val="left"/>
+      <w:pPr>
+        <w:ind w:left="2160" w:hanging="360"/>
+      </w:pPr>
+      <w:rPr>
+        <w:rFonts w:ascii="Wingdings" w:hAnsi="Wingdings" w:hint="default"/>
+      </w:rPr>
+    </w:lvl>
+    <w:lvl w:ilvl="3" w:tplc="04100001" w:tentative="1">
+      <w:start w:val="1"/>
+      <w:numFmt w:val="bullet"/>
+      <w:lvlText w:val=""/>
+      <w:lvlJc w:val="left"/>
+      <w:pPr>
+        <w:ind w:left="2880" w:hanging="360"/>
+      </w:pPr>
+      <w:rPr>
+        <w:rFonts w:ascii="Symbol" w:hAnsi="Symbol" w:hint="default"/>
+      </w:rPr>
+    </w:lvl>
+    <w:lvl w:ilvl="4" w:tplc="04100003" w:tentative="1">
+      <w:start w:val="1"/>
+      <w:numFmt w:val="bullet"/>
+      <w:lvlText w:val="o"/>
+      <w:lvlJc w:val="left"/>
+      <w:pPr>
+        <w:ind w:left="3600" w:hanging="360"/>
+      </w:pPr>
+      <w:rPr>
+        <w:rFonts w:ascii="Courier New" w:hAnsi="Courier New" w:cs="Courier New" w:hint="default"/>
+      </w:rPr>
+    </w:lvl>
+    <w:lvl w:ilvl="5" w:tplc="04100005" w:tentative="1">
+      <w:start w:val="1"/>
+      <w:numFmt w:val="bullet"/>
+      <w:lvlText w:val=""/>
+      <w:lvlJc w:val="left"/>
+      <w:pPr>
+        <w:ind w:left="4320" w:hanging="360"/>
+      </w:pPr>
+      <w:rPr>
+        <w:rFonts w:ascii="Wingdings" w:hAnsi="Wingdings" w:hint="default"/>
+      </w:rPr>
+    </w:lvl>
+    <w:lvl w:ilvl="6" w:tplc="04100001" w:tentative="1">
+      <w:start w:val="1"/>
+      <w:numFmt w:val="bullet"/>
+      <w:lvlText w:val=""/>
+      <w:lvlJc w:val="left"/>
+      <w:pPr>
+        <w:ind w:left="5040" w:hanging="360"/>
+      </w:pPr>
+      <w:rPr>
+        <w:rFonts w:ascii="Symbol" w:hAnsi="Symbol" w:hint="default"/>
+      </w:rPr>
+    </w:lvl>
+    <w:lvl w:ilvl="7" w:tplc="04100003" w:tentative="1">
+      <w:start w:val="1"/>
+      <w:numFmt w:val="bullet"/>
+      <w:lvlText w:val="o"/>
+      <w:lvlJc w:val="left"/>
+      <w:pPr>
+        <w:ind w:left="5760" w:hanging="360"/>
+      </w:pPr>
+      <w:rPr>
+        <w:rFonts w:ascii="Courier New" w:hAnsi="Courier New" w:cs="Courier New" w:hint="default"/>
+      </w:rPr>
+    </w:lvl>
+    <w:lvl w:ilvl="8" w:tplc="04100005" w:tentative="1">
+      <w:start w:val="1"/>
+      <w:numFmt w:val="bullet"/>
+      <w:lvlText w:val=""/>
+      <w:lvlJc w:val="left"/>
+      <w:pPr>
+        <w:ind w:left="6480" w:hanging="360"/>
+      </w:pPr>
+      <w:rPr>
+        <w:rFonts w:ascii="Wingdings" w:hAnsi="Wingdings" w:hint="default"/>
+      </w:rPr>
+    </w:lvl>
+  </w:abstractNum>
+  <w:abstractNum w:abstractNumId="2" w15:restartNumberingAfterBreak="0">
+    <w:nsid w:val="18DB48F6"/>
+    <w:multiLevelType w:val="hybridMultilevel"/>
+    <w:tmpl w:val="C3F2C16E"/>
+    <w:lvl w:ilvl="0" w:tplc="1D56AF20">
+      <w:numFmt w:val="bullet"/>
+      <w:lvlText w:val="-"/>
+      <w:lvlJc w:val="left"/>
+      <w:pPr>
+        <w:ind w:left="720" w:hanging="360"/>
+      </w:pPr>
+      <w:rPr>
+        <w:rFonts w:ascii="Calibri" w:eastAsiaTheme="minorHAnsi" w:hAnsi="Calibri" w:cs="Calibri" w:hint="default"/>
+      </w:rPr>
+    </w:lvl>
+    <w:lvl w:ilvl="1" w:tplc="04100003" w:tentative="1">
+      <w:start w:val="1"/>
+      <w:numFmt w:val="bullet"/>
+      <w:lvlText w:val="o"/>
+      <w:lvlJc w:val="left"/>
+      <w:pPr>
+        <w:ind w:left="1440" w:hanging="360"/>
+      </w:pPr>
+      <w:rPr>
+        <w:rFonts w:ascii="Courier New" w:hAnsi="Courier New" w:cs="Courier New" w:hint="default"/>
+      </w:rPr>
+    </w:lvl>
+    <w:lvl w:ilvl="2" w:tplc="04100005" w:tentative="1">
+      <w:start w:val="1"/>
+      <w:numFmt w:val="bullet"/>
+      <w:lvlText w:val=""/>
+      <w:lvlJc w:val="left"/>
+      <w:pPr>
+        <w:ind w:left="2160" w:hanging="360"/>
+      </w:pPr>
+      <w:rPr>
+        <w:rFonts w:ascii="Wingdings" w:hAnsi="Wingdings" w:hint="default"/>
+      </w:rPr>
+    </w:lvl>
+    <w:lvl w:ilvl="3" w:tplc="04100001" w:tentative="1">
+      <w:start w:val="1"/>
+      <w:numFmt w:val="bullet"/>
+      <w:lvlText w:val=""/>
+      <w:lvlJc w:val="left"/>
+      <w:pPr>
+        <w:ind w:left="2880" w:hanging="360"/>
+      </w:pPr>
+      <w:rPr>
+        <w:rFonts w:ascii="Symbol" w:hAnsi="Symbol" w:hint="default"/>
+      </w:rPr>
+    </w:lvl>
+    <w:lvl w:ilvl="4" w:tplc="04100003" w:tentative="1">
+      <w:start w:val="1"/>
+      <w:numFmt w:val="bullet"/>
+      <w:lvlText w:val="o"/>
+      <w:lvlJc w:val="left"/>
+      <w:pPr>
+        <w:ind w:left="3600" w:hanging="360"/>
+      </w:pPr>
+      <w:rPr>
+        <w:rFonts w:ascii="Courier New" w:hAnsi="Courier New" w:cs="Courier New" w:hint="default"/>
+      </w:rPr>
+    </w:lvl>
+    <w:lvl w:ilvl="5" w:tplc="04100005" w:tentative="1">
+      <w:start w:val="1"/>
+      <w:numFmt w:val="bullet"/>
+      <w:lvlText w:val=""/>
+      <w:lvlJc w:val="left"/>
+      <w:pPr>
+        <w:ind w:left="4320" w:hanging="360"/>
+      </w:pPr>
+      <w:rPr>
+        <w:rFonts w:ascii="Wingdings" w:hAnsi="Wingdings" w:hint="default"/>
+      </w:rPr>
+    </w:lvl>
+    <w:lvl w:ilvl="6" w:tplc="04100001" w:tentative="1">
+      <w:start w:val="1"/>
+      <w:numFmt w:val="bullet"/>
+      <w:lvlText w:val=""/>
+      <w:lvlJc w:val="left"/>
+      <w:pPr>
+        <w:ind w:left="5040" w:hanging="360"/>
+      </w:pPr>
+      <w:rPr>
+        <w:rFonts w:ascii="Symbol" w:hAnsi="Symbol" w:hint="default"/>
+      </w:rPr>
+    </w:lvl>
+    <w:lvl w:ilvl="7" w:tplc="04100003" w:tentative="1">
+      <w:start w:val="1"/>
+      <w:numFmt w:val="bullet"/>
+      <w:lvlText w:val="o"/>
+      <w:lvlJc w:val="left"/>
+      <w:pPr>
+        <w:ind w:left="5760" w:hanging="360"/>
+      </w:pPr>
+      <w:rPr>
+        <w:rFonts w:ascii="Courier New" w:hAnsi="Courier New" w:cs="Courier New" w:hint="default"/>
+      </w:rPr>
+    </w:lvl>
+    <w:lvl w:ilvl="8" w:tplc="04100005" w:tentative="1">
+      <w:start w:val="1"/>
+      <w:numFmt w:val="bullet"/>
+      <w:lvlText w:val=""/>
+      <w:lvlJc w:val="left"/>
+      <w:pPr>
+        <w:ind w:left="6480" w:hanging="360"/>
+      </w:pPr>
+      <w:rPr>
+        <w:rFonts w:ascii="Wingdings" w:hAnsi="Wingdings" w:hint="default"/>
+      </w:rPr>
+    </w:lvl>
+  </w:abstractNum>
+  <w:abstractNum w:abstractNumId="3" w15:restartNumberingAfterBreak="0">
+    <w:nsid w:val="33F442B0"/>
+    <w:multiLevelType w:val="hybridMultilevel"/>
+    <w:tmpl w:val="E4064E4E"/>
+    <w:lvl w:ilvl="0" w:tplc="1D56AF20">
+      <w:numFmt w:val="bullet"/>
+      <w:lvlText w:val="-"/>
+      <w:lvlJc w:val="left"/>
+      <w:pPr>
+        <w:ind w:left="720" w:hanging="360"/>
+      </w:pPr>
+      <w:rPr>
+        <w:rFonts w:ascii="Calibri" w:eastAsiaTheme="minorHAnsi" w:hAnsi="Calibri" w:cs="Calibri" w:hint="default"/>
+      </w:rPr>
+    </w:lvl>
+    <w:lvl w:ilvl="1" w:tplc="04100003" w:tentative="1">
+      <w:start w:val="1"/>
+      <w:numFmt w:val="bullet"/>
+      <w:lvlText w:val="o"/>
+      <w:lvlJc w:val="left"/>
+      <w:pPr>
+        <w:ind w:left="1440" w:hanging="360"/>
+      </w:pPr>
+      <w:rPr>
+        <w:rFonts w:ascii="Courier New" w:hAnsi="Courier New" w:cs="Courier New" w:hint="default"/>
+      </w:rPr>
+    </w:lvl>
+    <w:lvl w:ilvl="2" w:tplc="04100005" w:tentative="1">
+      <w:start w:val="1"/>
+      <w:numFmt w:val="bullet"/>
+      <w:lvlText w:val=""/>
+      <w:lvlJc w:val="left"/>
+      <w:pPr>
+        <w:ind w:left="2160" w:hanging="360"/>
+      </w:pPr>
+      <w:rPr>
+        <w:rFonts w:ascii="Wingdings" w:hAnsi="Wingdings" w:hint="default"/>
+      </w:rPr>
+    </w:lvl>
+    <w:lvl w:ilvl="3" w:tplc="04100001" w:tentative="1">
+      <w:start w:val="1"/>
+      <w:numFmt w:val="bullet"/>
+      <w:lvlText w:val=""/>
+      <w:lvlJc w:val="left"/>
+      <w:pPr>
+        <w:ind w:left="2880" w:hanging="360"/>
+      </w:pPr>
+      <w:rPr>
+        <w:rFonts w:ascii="Symbol" w:hAnsi="Symbol" w:hint="default"/>
+      </w:rPr>
+    </w:lvl>
+    <w:lvl w:ilvl="4" w:tplc="04100003" w:tentative="1">
+      <w:start w:val="1"/>
+      <w:numFmt w:val="bullet"/>
+      <w:lvlText w:val="o"/>
+      <w:lvlJc w:val="left"/>
+      <w:pPr>
+        <w:ind w:left="3600" w:hanging="360"/>
+      </w:pPr>
+      <w:rPr>
+        <w:rFonts w:ascii="Courier New" w:hAnsi="Courier New" w:cs="Courier New" w:hint="default"/>
+      </w:rPr>
+    </w:lvl>
+    <w:lvl w:ilvl="5" w:tplc="04100005" w:tentative="1">
+      <w:start w:val="1"/>
+      <w:numFmt w:val="bullet"/>
+      <w:lvlText w:val=""/>
+      <w:lvlJc w:val="left"/>
+      <w:pPr>
+        <w:ind w:left="4320" w:hanging="360"/>
+      </w:pPr>
+      <w:rPr>
+        <w:rFonts w:ascii="Wingdings" w:hAnsi="Wingdings" w:hint="default"/>
+      </w:rPr>
+    </w:lvl>
+    <w:lvl w:ilvl="6" w:tplc="04100001" w:tentative="1">
+      <w:start w:val="1"/>
+      <w:numFmt w:val="bullet"/>
+      <w:lvlText w:val=""/>
+      <w:lvlJc w:val="left"/>
+      <w:pPr>
+        <w:ind w:left="5040" w:hanging="360"/>
+      </w:pPr>
+      <w:rPr>
+        <w:rFonts w:ascii="Symbol" w:hAnsi="Symbol" w:hint="default"/>
+      </w:rPr>
+    </w:lvl>
+    <w:lvl w:ilvl="7" w:tplc="04100003" w:tentative="1">
+      <w:start w:val="1"/>
+      <w:numFmt w:val="bullet"/>
+      <w:lvlText w:val="o"/>
+      <w:lvlJc w:val="left"/>
+      <w:pPr>
+        <w:ind w:left="5760" w:hanging="360"/>
+      </w:pPr>
+      <w:rPr>
+        <w:rFonts w:ascii="Courier New" w:hAnsi="Courier New" w:cs="Courier New" w:hint="default"/>
+      </w:rPr>
+    </w:lvl>
+    <w:lvl w:ilvl="8" w:tplc="04100005" w:tentative="1">
+      <w:start w:val="1"/>
+      <w:numFmt w:val="bullet"/>
+      <w:lvlText w:val=""/>
+      <w:lvlJc w:val="left"/>
+      <w:pPr>
+        <w:ind w:left="6480" w:hanging="360"/>
+      </w:pPr>
+      <w:rPr>
+        <w:rFonts w:ascii="Wingdings" w:hAnsi="Wingdings" w:hint="default"/>
+      </w:rPr>
+    </w:lvl>
+  </w:abstractNum>
+  <w:abstractNum w:abstractNumId="4" w15:restartNumberingAfterBreak="0">
+    <w:nsid w:val="479864F0"/>
+    <w:multiLevelType w:val="hybridMultilevel"/>
+    <w:tmpl w:val="3C781F02"/>
+    <w:lvl w:ilvl="0" w:tplc="04100001">
+      <w:start w:val="1"/>
+      <w:numFmt w:val="bullet"/>
+      <w:lvlText w:val=""/>
+      <w:lvlJc w:val="left"/>
+      <w:pPr>
+        <w:ind w:left="720" w:hanging="360"/>
+      </w:pPr>
+      <w:rPr>
+        <w:rFonts w:ascii="Symbol" w:hAnsi="Symbol" w:hint="default"/>
+      </w:rPr>
+    </w:lvl>
+    <w:lvl w:ilvl="1" w:tplc="04100003" w:tentative="1">
+      <w:start w:val="1"/>
+      <w:numFmt w:val="bullet"/>
+      <w:lvlText w:val="o"/>
+      <w:lvlJc w:val="left"/>
+      <w:pPr>
+        <w:ind w:left="1440" w:hanging="360"/>
+      </w:pPr>
+      <w:rPr>
+        <w:rFonts w:ascii="Courier New" w:hAnsi="Courier New" w:cs="Courier New" w:hint="default"/>
+      </w:rPr>
+    </w:lvl>
+    <w:lvl w:ilvl="2" w:tplc="04100005" w:tentative="1">
+      <w:start w:val="1"/>
+      <w:numFmt w:val="bullet"/>
+      <w:lvlText w:val=""/>
+      <w:lvlJc w:val="left"/>
+      <w:pPr>
+        <w:ind w:left="2160" w:hanging="360"/>
+      </w:pPr>
+      <w:rPr>
+        <w:rFonts w:ascii="Wingdings" w:hAnsi="Wingdings" w:hint="default"/>
+      </w:rPr>
+    </w:lvl>
+    <w:lvl w:ilvl="3" w:tplc="04100001" w:tentative="1">
+      <w:start w:val="1"/>
+      <w:numFmt w:val="bullet"/>
+      <w:lvlText w:val=""/>
+      <w:lvlJc w:val="left"/>
+      <w:pPr>
+        <w:ind w:left="2880" w:hanging="360"/>
+      </w:pPr>
+      <w:rPr>
+        <w:rFonts w:ascii="Symbol" w:hAnsi="Symbol" w:hint="default"/>
+      </w:rPr>
+    </w:lvl>
+    <w:lvl w:ilvl="4" w:tplc="04100003" w:tentative="1">
+      <w:start w:val="1"/>
+      <w:numFmt w:val="bullet"/>
+      <w:lvlText w:val="o"/>
+      <w:lvlJc w:val="left"/>
+      <w:pPr>
+        <w:ind w:left="3600" w:hanging="360"/>
+      </w:pPr>
+      <w:rPr>
+        <w:rFonts w:ascii="Courier New" w:hAnsi="Courier New" w:cs="Courier New" w:hint="default"/>
+      </w:rPr>
+    </w:lvl>
+    <w:lvl w:ilvl="5" w:tplc="04100005" w:tentative="1">
+      <w:start w:val="1"/>
+      <w:numFmt w:val="bullet"/>
+      <w:lvlText w:val=""/>
+      <w:lvlJc w:val="left"/>
+      <w:pPr>
+        <w:ind w:left="4320" w:hanging="360"/>
+      </w:pPr>
+      <w:rPr>
+        <w:rFonts w:ascii="Wingdings" w:hAnsi="Wingdings" w:hint="default"/>
+      </w:rPr>
+    </w:lvl>
+    <w:lvl w:ilvl="6" w:tplc="04100001" w:tentative="1">
+      <w:start w:val="1"/>
+      <w:numFmt w:val="bullet"/>
+      <w:lvlText w:val=""/>
+      <w:lvlJc w:val="left"/>
+      <w:pPr>
+        <w:ind w:left="5040" w:hanging="360"/>
+      </w:pPr>
+      <w:rPr>
+        <w:rFonts w:ascii="Symbol" w:hAnsi="Symbol" w:hint="default"/>
+      </w:rPr>
+    </w:lvl>
+    <w:lvl w:ilvl="7" w:tplc="04100003" w:tentative="1">
+      <w:start w:val="1"/>
+      <w:numFmt w:val="bullet"/>
+      <w:lvlText w:val="o"/>
+      <w:lvlJc w:val="left"/>
+      <w:pPr>
+        <w:ind w:left="5760" w:hanging="360"/>
+      </w:pPr>
+      <w:rPr>
+        <w:rFonts w:ascii="Courier New" w:hAnsi="Courier New" w:cs="Courier New" w:hint="default"/>
+      </w:rPr>
+    </w:lvl>
+    <w:lvl w:ilvl="8" w:tplc="04100005" w:tentative="1">
+      <w:start w:val="1"/>
+      <w:numFmt w:val="bullet"/>
+      <w:lvlText w:val=""/>
+      <w:lvlJc w:val="left"/>
+      <w:pPr>
+        <w:ind w:left="6480" w:hanging="360"/>
+      </w:pPr>
+      <w:rPr>
+        <w:rFonts w:ascii="Wingdings" w:hAnsi="Wingdings" w:hint="default"/>
+      </w:rPr>
+    </w:lvl>
+  </w:abstractNum>
+  <w:abstractNum w:abstractNumId="5" w15:restartNumberingAfterBreak="0">
+    <w:nsid w:val="4C5517AB"/>
+    <w:multiLevelType w:val="hybridMultilevel"/>
+    <w:tmpl w:val="52F84606"/>
+    <w:lvl w:ilvl="0" w:tplc="04100001">
+      <w:start w:val="1"/>
+      <w:numFmt w:val="bullet"/>
+      <w:lvlText w:val=""/>
+      <w:lvlJc w:val="left"/>
+      <w:pPr>
+        <w:ind w:left="720" w:hanging="360"/>
+      </w:pPr>
+      <w:rPr>
+        <w:rFonts w:ascii="Symbol" w:hAnsi="Symbol" w:hint="default"/>
+      </w:rPr>
+    </w:lvl>
+    <w:lvl w:ilvl="1" w:tplc="04100003" w:tentative="1">
+      <w:start w:val="1"/>
+      <w:numFmt w:val="bullet"/>
+      <w:lvlText w:val="o"/>
+      <w:lvlJc w:val="left"/>
+      <w:pPr>
+        <w:ind w:left="1440" w:hanging="360"/>
+      </w:pPr>
+      <w:rPr>
+        <w:rFonts w:ascii="Courier New" w:hAnsi="Courier New" w:cs="Courier New" w:hint="default"/>
+      </w:rPr>
+    </w:lvl>
+    <w:lvl w:ilvl="2" w:tplc="04100005" w:tentative="1">
+      <w:start w:val="1"/>
+      <w:numFmt w:val="bullet"/>
+      <w:lvlText w:val=""/>
+      <w:lvlJc w:val="left"/>
+      <w:pPr>
+        <w:ind w:left="2160" w:hanging="360"/>
+      </w:pPr>
+      <w:rPr>
+        <w:rFonts w:ascii="Wingdings" w:hAnsi="Wingdings" w:hint="default"/>
+      </w:rPr>
+    </w:lvl>
+    <w:lvl w:ilvl="3" w:tplc="04100001" w:tentative="1">
+      <w:start w:val="1"/>
+      <w:numFmt w:val="bullet"/>
+      <w:lvlText w:val=""/>
+      <w:lvlJc w:val="left"/>
+      <w:pPr>
+        <w:ind w:left="2880" w:hanging="360"/>
+      </w:pPr>
+      <w:rPr>
+        <w:rFonts w:ascii="Symbol" w:hAnsi="Symbol" w:hint="default"/>
+      </w:rPr>
+    </w:lvl>
+    <w:lvl w:ilvl="4" w:tplc="04100003" w:tentative="1">
+      <w:start w:val="1"/>
+      <w:numFmt w:val="bullet"/>
+      <w:lvlText w:val="o"/>
+      <w:lvlJc w:val="left"/>
+      <w:pPr>
+        <w:ind w:left="3600" w:hanging="360"/>
+      </w:pPr>
+      <w:rPr>
+        <w:rFonts w:ascii="Courier New" w:hAnsi="Courier New" w:cs="Courier New" w:hint="default"/>
+      </w:rPr>
+    </w:lvl>
+    <w:lvl w:ilvl="5" w:tplc="04100005" w:tentative="1">
+      <w:start w:val="1"/>
+      <w:numFmt w:val="bullet"/>
+      <w:lvlText w:val=""/>
+      <w:lvlJc w:val="left"/>
+      <w:pPr>
+        <w:ind w:left="4320" w:hanging="360"/>
+      </w:pPr>
+      <w:rPr>
+        <w:rFonts w:ascii="Wingdings" w:hAnsi="Wingdings" w:hint="default"/>
+      </w:rPr>
+    </w:lvl>
+    <w:lvl w:ilvl="6" w:tplc="04100001" w:tentative="1">
+      <w:start w:val="1"/>
+      <w:numFmt w:val="bullet"/>
+      <w:lvlText w:val=""/>
+      <w:lvlJc w:val="left"/>
+      <w:pPr>
+        <w:ind w:left="5040" w:hanging="360"/>
+      </w:pPr>
+      <w:rPr>
+        <w:rFonts w:ascii="Symbol" w:hAnsi="Symbol" w:hint="default"/>
+      </w:rPr>
+    </w:lvl>
+    <w:lvl w:ilvl="7" w:tplc="04100003" w:tentative="1">
+      <w:start w:val="1"/>
+      <w:numFmt w:val="bullet"/>
+      <w:lvlText w:val="o"/>
+      <w:lvlJc w:val="left"/>
+      <w:pPr>
+        <w:ind w:left="5760" w:hanging="360"/>
+      </w:pPr>
+      <w:rPr>
+        <w:rFonts w:ascii="Courier New" w:hAnsi="Courier New" w:cs="Courier New" w:hint="default"/>
+      </w:rPr>
+    </w:lvl>
+    <w:lvl w:ilvl="8" w:tplc="04100005" w:tentative="1">
+      <w:start w:val="1"/>
+      <w:numFmt w:val="bullet"/>
+      <w:lvlText w:val=""/>
+      <w:lvlJc w:val="left"/>
+      <w:pPr>
+        <w:ind w:left="6480" w:hanging="360"/>
+      </w:pPr>
+      <w:rPr>
+        <w:rFonts w:ascii="Wingdings" w:hAnsi="Wingdings" w:hint="default"/>
+      </w:rPr>
+    </w:lvl>
+  </w:abstractNum>
+  <w:abstractNum w:abstractNumId="6" w15:restartNumberingAfterBreak="0">
+    <w:nsid w:val="701760BE"/>
+    <w:multiLevelType w:val="hybridMultilevel"/>
+    <w:tmpl w:val="0026F976"/>
+    <w:lvl w:ilvl="0" w:tplc="957092B8">
+      <w:numFmt w:val="bullet"/>
+      <w:lvlText w:val="-"/>
+      <w:lvlJc w:val="left"/>
+      <w:pPr>
+        <w:ind w:left="720" w:hanging="360"/>
+      </w:pPr>
+      <w:rPr>
+        <w:rFonts w:ascii="Calibri" w:eastAsiaTheme="minorHAnsi" w:hAnsi="Calibri" w:cs="Calibri" w:hint="default"/>
+      </w:rPr>
+    </w:lvl>
+    <w:lvl w:ilvl="1" w:tplc="04100003" w:tentative="1">
+      <w:start w:val="1"/>
+      <w:numFmt w:val="bullet"/>
+      <w:lvlText w:val="o"/>
+      <w:lvlJc w:val="left"/>
+      <w:pPr>
+        <w:ind w:left="1440" w:hanging="360"/>
+      </w:pPr>
+      <w:rPr>
+        <w:rFonts w:ascii="Courier New" w:hAnsi="Courier New" w:cs="Courier New" w:hint="default"/>
+      </w:rPr>
+    </w:lvl>
+    <w:lvl w:ilvl="2" w:tplc="04100005" w:tentative="1">
+      <w:start w:val="1"/>
+      <w:numFmt w:val="bullet"/>
+      <w:lvlText w:val=""/>
+      <w:lvlJc w:val="left"/>
+      <w:pPr>
+        <w:ind w:left="2160" w:hanging="360"/>
+      </w:pPr>
+      <w:rPr>
+        <w:rFonts w:ascii="Wingdings" w:hAnsi="Wingdings" w:hint="default"/>
+      </w:rPr>
+    </w:lvl>
+    <w:lvl w:ilvl="3" w:tplc="04100001" w:tentative="1">
+      <w:start w:val="1"/>
+      <w:numFmt w:val="bullet"/>
+      <w:lvlText w:val=""/>
+      <w:lvlJc w:val="left"/>
+      <w:pPr>
+        <w:ind w:left="2880" w:hanging="360"/>
+      </w:pPr>
+      <w:rPr>
+        <w:rFonts w:ascii="Symbol" w:hAnsi="Symbol" w:hint="default"/>
+      </w:rPr>
+    </w:lvl>
+    <w:lvl w:ilvl="4" w:tplc="04100003" w:tentative="1">
+      <w:start w:val="1"/>
+      <w:numFmt w:val="bullet"/>
+      <w:lvlText w:val="o"/>
+      <w:lvlJc w:val="left"/>
+      <w:pPr>
+        <w:ind w:left="3600" w:hanging="360"/>
+      </w:pPr>
+      <w:rPr>
+        <w:rFonts w:ascii="Courier New" w:hAnsi="Courier New" w:cs="Courier New" w:hint="default"/>
+      </w:rPr>
+    </w:lvl>
+    <w:lvl w:ilvl="5" w:tplc="04100005" w:tentative="1">
+      <w:start w:val="1"/>
+      <w:numFmt w:val="bullet"/>
+      <w:lvlText w:val=""/>
+      <w:lvlJc w:val="left"/>
+      <w:pPr>
+        <w:ind w:left="4320" w:hanging="360"/>
+      </w:pPr>
+      <w:rPr>
+        <w:rFonts w:ascii="Wingdings" w:hAnsi="Wingdings" w:hint="default"/>
+      </w:rPr>
+    </w:lvl>
+    <w:lvl w:ilvl="6" w:tplc="04100001" w:tentative="1">
+      <w:start w:val="1"/>
+      <w:numFmt w:val="bullet"/>
+      <w:lvlText w:val=""/>
+      <w:lvlJc w:val="left"/>
+      <w:pPr>
+        <w:ind w:left="5040" w:hanging="360"/>
+      </w:pPr>
+      <w:rPr>
+        <w:rFonts w:ascii="Symbol" w:hAnsi="Symbol" w:hint="default"/>
+      </w:rPr>
+    </w:lvl>
+    <w:lvl w:ilvl="7" w:tplc="04100003" w:tentative="1">
+      <w:start w:val="1"/>
+      <w:numFmt w:val="bullet"/>
+      <w:lvlText w:val="o"/>
+      <w:lvlJc w:val="left"/>
+      <w:pPr>
+        <w:ind w:left="5760" w:hanging="360"/>
+      </w:pPr>
+      <w:rPr>
+        <w:rFonts w:ascii="Courier New" w:hAnsi="Courier New" w:cs="Courier New" w:hint="default"/>
+      </w:rPr>
+    </w:lvl>
+    <w:lvl w:ilvl="8" w:tplc="04100005" w:tentative="1">
+      <w:start w:val="1"/>
+      <w:numFmt w:val="bullet"/>
+      <w:lvlText w:val=""/>
+      <w:lvlJc w:val="left"/>
+      <w:pPr>
+        <w:ind w:left="6480" w:hanging="360"/>
+      </w:pPr>
+      <w:rPr>
+        <w:rFonts w:ascii="Wingdings" w:hAnsi="Wingdings" w:hint="default"/>
+      </w:rPr>
+    </w:lvl>
+  </w:abstractNum>
+  <w:num w:numId="1" w16cid:durableId="350575036">
+    <w:abstractNumId w:val="5"/>
+  </w:num>
+  <w:num w:numId="2" w16cid:durableId="1580021553">
+    <w:abstractNumId w:val="0"/>
+  </w:num>
+  <w:num w:numId="3" w16cid:durableId="23101316">
+    <w:abstractNumId w:val="6"/>
+  </w:num>
+  <w:num w:numId="4" w16cid:durableId="1960068490">
+    <w:abstractNumId w:val="1"/>
+  </w:num>
+  <w:num w:numId="5" w16cid:durableId="1151211027">
+    <w:abstractNumId w:val="3"/>
+  </w:num>
+  <w:num w:numId="6" w16cid:durableId="700087803">
+    <w:abstractNumId w:val="4"/>
+  </w:num>
+  <w:num w:numId="7" w16cid:durableId="464470566">
+    <w:abstractNumId w:val="2"/>
+  </w:num>
+</w:numbering>
 </file>
 
 <file path=word/styles.xml><?xml version="1.0" encoding="utf-8"?>
@@ -1442,7 +2744,6 @@
   <w:style w:type="character" w:default="1" w:styleId="DefaultParagraphFont">
     <w:name w:val="Default Paragraph Font"/>
     <w:uiPriority w:val="1"/>
-    <w:semiHidden/>
     <w:unhideWhenUsed/>
   </w:style>
   <w:style w:type="table" w:default="1" w:styleId="TableNormal">

</xml_diff>